<commit_message>
Changes to the Sprint and Product Backlog
</commit_message>
<xml_diff>
--- a/Documentation/Project Inception.docx
+++ b/Documentation/Project Inception.docx
@@ -1552,11 +1552,9 @@
       <w:r>
         <w:t xml:space="preserve">present. </w:t>
       </w:r>
-      <w:proofErr w:type="gramStart"/>
-      <w:r>
-        <w:t>So</w:t>
-      </w:r>
-      <w:proofErr w:type="gramEnd"/>
+      <w:r>
+        <w:t>So,</w:t>
+      </w:r>
       <w:r>
         <w:t xml:space="preserve"> it is possible that a ‘team meeting’ might have just 2 team members </w:t>
       </w:r>
@@ -1733,6 +1731,52 @@
     </w:p>
     <w:p>
       <w:pPr>
+        <w:numPr>
+          <w:ilvl w:val="0"/>
+          <w:numId w:val="14"/>
+        </w:numPr>
+        <w:spacing w:line="360" w:lineRule="auto"/>
+        <w:jc w:val="both"/>
+      </w:pPr>
+      <w:r>
+        <w:t>However, it may be possible that the allocation would not happen at all due to the functional history of the team. The team history</w:t>
+      </w:r>
+      <w:r>
+        <w:t>,</w:t>
+      </w:r>
+      <w:r>
+        <w:t xml:space="preserve"> in terms of task completion and work on a task</w:t>
+      </w:r>
+      <w:r>
+        <w:t>,</w:t>
+      </w:r>
+      <w:r>
+        <w:t xml:space="preserve"> has indicated that the team functions best when all the team members are working on the same task together and are sharing the progress that each team member is making with other team members.</w:t>
+      </w:r>
+    </w:p>
+    <w:p>
+      <w:pPr>
+        <w:numPr>
+          <w:ilvl w:val="0"/>
+          <w:numId w:val="14"/>
+        </w:numPr>
+        <w:spacing w:line="360" w:lineRule="auto"/>
+        <w:jc w:val="both"/>
+      </w:pPr>
+      <w:r>
+        <w:t xml:space="preserve">There is a very high probability that the team will work according to the (immediately) above mentioned point. The reason being that due to the complicated nature of the task that the client has </w:t>
+      </w:r>
+      <w:r>
+        <w:t>asked for</w:t>
+      </w:r>
+      <w:r>
+        <w:t>, the team members would not be able to work on separate tasks to achieve the final goal because all the tasks are somewhat related to each other.</w:t>
+      </w:r>
+      <w:bookmarkStart w:id="0" w:name="_GoBack"/>
+      <w:bookmarkEnd w:id="0"/>
+    </w:p>
+    <w:p>
+      <w:pPr>
         <w:spacing w:line="360" w:lineRule="auto"/>
         <w:contextualSpacing w:val="0"/>
         <w:jc w:val="both"/>
@@ -1884,6 +1928,7 @@
         <w:jc w:val="both"/>
       </w:pPr>
       <w:r>
+        <w:lastRenderedPageBreak/>
         <w:t>In addition to the formal use of Trello, we will employ the casual strategy of communication through social media for instant delivery and retrieval of milestones related to the progress of our project.</w:t>
       </w:r>
     </w:p>
@@ -5752,13 +5797,6 @@
           <w:b/>
         </w:rPr>
         <w:br/>
-      </w:r>
-      <w:bookmarkStart w:id="0" w:name="_GoBack"/>
-      <w:bookmarkEnd w:id="0"/>
-      <w:r>
-        <w:rPr>
-          <w:b/>
-        </w:rPr>
         <w:t>We are considering:</w:t>
       </w:r>
       <w:r>

</xml_diff>

<commit_message>
Changes in the Analysis of Alternatives(adding Python as one of the languages being used) and Definition of Done(changing the categorization of what 'too long' means for function execution
</commit_message>
<xml_diff>
--- a/Documentation/Project Inception.docx
+++ b/Documentation/Project Inception.docx
@@ -1772,8 +1772,6 @@
       <w:r>
         <w:t>, the team members would not be able to work on separate tasks to achieve the final goal because all the tasks are somewhat related to each other.</w:t>
       </w:r>
-      <w:bookmarkStart w:id="0" w:name="_GoBack"/>
-      <w:bookmarkEnd w:id="0"/>
     </w:p>
     <w:p>
       <w:pPr>
@@ -2247,14 +2245,25 @@
         <w:jc w:val="both"/>
       </w:pPr>
       <w:r>
-        <w:t>Functions that take too long to run (&gt;60s) are not acceptable</w:t>
+        <w:t>Functions that take too long to run are not acceptabl</w:t>
+      </w:r>
+      <w:r>
+        <w:t xml:space="preserve">e. </w:t>
+      </w:r>
+      <w:r>
+        <w:t>Whether a function is taking too long to run or not would be decided by the team together once the function has been executed in front of the team.</w:t>
+      </w:r>
+      <w:bookmarkStart w:id="0" w:name="_GoBack"/>
+      <w:bookmarkEnd w:id="0"/>
+      <w:r>
+        <w:t xml:space="preserve"> </w:t>
       </w:r>
       <w:r>
         <w:rPr>
           <w:sz w:val="16"/>
           <w:szCs w:val="16"/>
         </w:rPr>
-        <w:t xml:space="preserve">[G5] </w:t>
+        <w:t xml:space="preserve"> </w:t>
       </w:r>
     </w:p>
     <w:p>
@@ -2580,6 +2589,7 @@
         <w:jc w:val="both"/>
       </w:pPr>
       <w:r>
+        <w:lastRenderedPageBreak/>
         <w:t>Proper error and exception handling - Use of test cases, assertions, try/except clauses</w:t>
       </w:r>
     </w:p>
@@ -2603,7 +2613,6 @@
         <w:rPr>
           <w:b/>
         </w:rPr>
-        <w:lastRenderedPageBreak/>
         <w:t xml:space="preserve">1.3.4 </w:t>
       </w:r>
       <w:r>
@@ -2888,6 +2897,9 @@
     <w:p>
       <w:pPr>
         <w:contextualSpacing w:val="0"/>
+        <w:rPr>
+          <w:b/>
+        </w:rPr>
       </w:pPr>
       <w:r>
         <w:t>D. Ease of learning</w:t>
@@ -2909,7 +2921,16 @@
         <w:br/>
       </w:r>
       <w:r>
-        <w:t>Our team members have all worked with Python before, and are moderately experienced with the programming language as a whole. However, since our program is going to be a web application, Python is going to be less suitable, as we would also require a suitable web framework to make it work on a web-based platform. We are willing to invest time to learn foreign language concepts.</w:t>
+        <w:t xml:space="preserve">Our team members have all worked with Python before, and are moderately experienced with the programming language as a whole. However, </w:t>
+      </w:r>
+      <w:r>
+        <w:t xml:space="preserve">after going through Google APIs, it was found that the team was comfortable with the instructions on using the API given in Python. Therefore, the team has decided to use Python as one of the </w:t>
+      </w:r>
+      <w:r>
+        <w:t>programming</w:t>
+      </w:r>
+      <w:r>
+        <w:t xml:space="preserve"> languages to be used to create the app. </w:t>
       </w:r>
       <w:r>
         <w:rPr>
@@ -2917,21 +2938,31 @@
         </w:rPr>
         <w:br/>
       </w:r>
+    </w:p>
+    <w:p>
+      <w:pPr>
+        <w:contextualSpacing w:val="0"/>
+      </w:pPr>
+      <w:r>
+        <w:rPr>
+          <w:b/>
+        </w:rPr>
+        <w:t>B. JavaScript:</w:t>
+      </w:r>
       <w:r>
         <w:rPr>
           <w:b/>
         </w:rPr>
         <w:br/>
-        <w:t>B. JavaScript:</w:t>
-      </w:r>
-      <w:r>
-        <w:rPr>
-          <w:b/>
-        </w:rPr>
-        <w:br/>
-      </w:r>
-      <w:r>
-        <w:t>Most of the team members (4 out of the 5) have used JS to build web based applications before. Therefore, JS conforms to the knowledge and experience aspects of the criteria.</w:t>
+      </w:r>
+      <w:r>
+        <w:t xml:space="preserve">Most of the team members (4 out of the 5) have used JS to build </w:t>
+      </w:r>
+      <w:r>
+        <w:t>web-based</w:t>
+      </w:r>
+      <w:r>
+        <w:t xml:space="preserve"> applications before. Therefore, JS conforms to the knowledge and experience aspects of the criteria.</w:t>
       </w:r>
       <w:r>
         <w:br/>
@@ -2960,6 +2991,12 @@
       <w:r>
         <w:t>Some members of the team have lightly touched on Java programming. The experience that they have, however, has nothing related to web based applications. Whilst Java also possesses a web-plugin that allows its applications to be used in a web browser, it is less familiar to the majority of our members and hence, our preference lies with Javascript.</w:t>
       </w:r>
+    </w:p>
+    <w:p>
+      <w:pPr>
+        <w:contextualSpacing w:val="0"/>
+        <w:jc w:val="both"/>
+      </w:pPr>
     </w:p>
     <w:p>
       <w:pPr>
@@ -3025,6 +3062,7 @@
               <w:rPr>
                 <w:b/>
               </w:rPr>
+              <w:lastRenderedPageBreak/>
               <w:t>Criteria</w:t>
             </w:r>
           </w:p>
@@ -3240,7 +3278,6 @@
               <w:rPr>
                 <w:b/>
               </w:rPr>
-              <w:lastRenderedPageBreak/>
               <w:t>Python</w:t>
             </w:r>
           </w:p>
@@ -3604,6 +3641,9 @@
       </w:r>
       <w:r>
         <w:t>JavaScript</w:t>
+      </w:r>
+      <w:r>
+        <w:t>, Python</w:t>
       </w:r>
       <w:r>
         <w:br w:type="page"/>

</xml_diff>

<commit_message>
Effort and velocity modification from the Project Inception and Sprint Backlog 2
</commit_message>
<xml_diff>
--- a/Documentation/Project Inception.docx
+++ b/Documentation/Project Inception.docx
@@ -1610,7 +1610,7 @@
       <w:pPr>
         <w:numPr>
           <w:ilvl w:val="0"/>
-          <w:numId w:val="10"/>
+          <w:numId w:val="11"/>
         </w:numPr>
         <w:spacing w:after="0" w:before="0" w:line="360" w:lineRule="auto"/>
         <w:ind w:left="720" w:hanging="360"/>
@@ -1724,7 +1724,7 @@
       <w:pPr>
         <w:numPr>
           <w:ilvl w:val="0"/>
-          <w:numId w:val="13"/>
+          <w:numId w:val="15"/>
         </w:numPr>
         <w:spacing w:after="0" w:before="0" w:line="360" w:lineRule="auto"/>
         <w:ind w:left="720" w:hanging="360"/>
@@ -2126,7 +2126,7 @@
       <w:pPr>
         <w:numPr>
           <w:ilvl w:val="0"/>
-          <w:numId w:val="12"/>
+          <w:numId w:val="14"/>
         </w:numPr>
         <w:spacing w:after="0" w:before="0" w:line="360" w:lineRule="auto"/>
         <w:ind w:left="720" w:hanging="360"/>
@@ -2145,7 +2145,7 @@
       <w:pPr>
         <w:numPr>
           <w:ilvl w:val="0"/>
-          <w:numId w:val="12"/>
+          <w:numId w:val="14"/>
         </w:numPr>
         <w:spacing w:after="0" w:before="0" w:line="360" w:lineRule="auto"/>
         <w:ind w:left="720" w:hanging="360"/>
@@ -2164,7 +2164,7 @@
       <w:pPr>
         <w:numPr>
           <w:ilvl w:val="0"/>
-          <w:numId w:val="12"/>
+          <w:numId w:val="14"/>
         </w:numPr>
         <w:spacing w:after="0" w:before="0" w:line="360" w:lineRule="auto"/>
         <w:ind w:left="720" w:hanging="360"/>
@@ -2178,7 +2178,565 @@
         <w:rPr>
           <w:rtl w:val="0"/>
         </w:rPr>
-        <w:t xml:space="preserve">Our team is using an effort-estimation model to estimate how long a task might take to complete. These efforts are being measured in the form of T-Shirt size.</w:t>
+        <w:t xml:space="preserve">Our team is using an effort-estimation model to estimate how long a task might take to complete. These efforts are being measured in the form of T-Shirt size. The table below indicates the ranges of values (effort) for each T-Shirt size:</w:t>
+      </w:r>
+    </w:p>
+    <w:p>
+      <w:pPr>
+        <w:spacing w:after="0" w:before="0" w:line="360" w:lineRule="auto"/>
+        <w:ind w:left="0" w:firstLine="0"/>
+        <w:contextualSpacing w:val="0"/>
+        <w:jc w:val="both"/>
+        <w:rPr/>
+      </w:pPr>
+      <w:r>
+        <w:rPr>
+          <w:rtl w:val="0"/>
+        </w:rPr>
+      </w:r>
+    </w:p>
+    <w:p>
+      <w:pPr>
+        <w:spacing w:after="0" w:before="0" w:line="360" w:lineRule="auto"/>
+        <w:ind w:left="0" w:firstLine="0"/>
+        <w:contextualSpacing w:val="0"/>
+        <w:jc w:val="both"/>
+        <w:rPr/>
+      </w:pPr>
+      <w:r>
+        <w:rPr>
+          <w:rtl w:val="0"/>
+        </w:rPr>
+      </w:r>
+    </w:p>
+    <w:p>
+      <w:pPr>
+        <w:spacing w:after="0" w:before="0" w:line="360" w:lineRule="auto"/>
+        <w:ind w:left="0" w:firstLine="0"/>
+        <w:contextualSpacing w:val="0"/>
+        <w:jc w:val="both"/>
+        <w:rPr/>
+      </w:pPr>
+      <w:r>
+        <w:rPr>
+          <w:rtl w:val="0"/>
+        </w:rPr>
+      </w:r>
+    </w:p>
+    <w:tbl>
+      <w:tblPr>
+        <w:tblStyle w:val="Table2"/>
+        <w:tblW w:w="9029.0" w:type="dxa"/>
+        <w:jc w:val="left"/>
+        <w:tblInd w:w="100.0" w:type="pct"/>
+        <w:tblBorders>
+          <w:top w:color="000000" w:space="0" w:sz="8" w:val="single"/>
+          <w:left w:color="000000" w:space="0" w:sz="8" w:val="single"/>
+          <w:bottom w:color="000000" w:space="0" w:sz="8" w:val="single"/>
+          <w:right w:color="000000" w:space="0" w:sz="8" w:val="single"/>
+          <w:insideH w:color="000000" w:space="0" w:sz="8" w:val="single"/>
+          <w:insideV w:color="000000" w:space="0" w:sz="8" w:val="single"/>
+        </w:tblBorders>
+        <w:tblLayout w:type="fixed"/>
+        <w:tblLook w:val="0600"/>
+      </w:tblPr>
+      <w:tblGrid>
+        <w:gridCol w:w="4514.5"/>
+        <w:gridCol w:w="4514.5"/>
+        <w:tblGridChange w:id="0">
+          <w:tblGrid>
+            <w:gridCol w:w="4514.5"/>
+            <w:gridCol w:w="4514.5"/>
+          </w:tblGrid>
+        </w:tblGridChange>
+      </w:tblGrid>
+      <w:tr>
+        <w:tc>
+          <w:tcPr>
+            <w:shd w:fill="auto" w:val="clear"/>
+            <w:tcMar>
+              <w:top w:w="100.0" w:type="dxa"/>
+              <w:left w:w="100.0" w:type="dxa"/>
+              <w:bottom w:w="100.0" w:type="dxa"/>
+              <w:right w:w="100.0" w:type="dxa"/>
+            </w:tcMar>
+            <w:vAlign w:val="top"/>
+          </w:tcPr>
+          <w:p>
+            <w:pPr>
+              <w:keepNext w:val="0"/>
+              <w:keepLines w:val="0"/>
+              <w:widowControl w:val="0"/>
+              <w:pBdr>
+                <w:top w:space="0" w:sz="0" w:val="nil"/>
+                <w:left w:space="0" w:sz="0" w:val="nil"/>
+                <w:bottom w:space="0" w:sz="0" w:val="nil"/>
+                <w:right w:space="0" w:sz="0" w:val="nil"/>
+                <w:between w:space="0" w:sz="0" w:val="nil"/>
+              </w:pBdr>
+              <w:shd w:fill="auto" w:val="clear"/>
+              <w:spacing w:after="0" w:before="0" w:line="240" w:lineRule="auto"/>
+              <w:ind w:left="0" w:right="0" w:firstLine="0"/>
+              <w:contextualSpacing w:val="0"/>
+              <w:jc w:val="center"/>
+              <w:rPr>
+                <w:b w:val="1"/>
+              </w:rPr>
+            </w:pPr>
+            <w:r>
+              <w:rPr>
+                <w:b w:val="1"/>
+                <w:rtl w:val="0"/>
+              </w:rPr>
+              <w:t xml:space="preserve">T-Shirt Size</w:t>
+            </w:r>
+          </w:p>
+        </w:tc>
+        <w:tc>
+          <w:tcPr>
+            <w:shd w:fill="auto" w:val="clear"/>
+            <w:tcMar>
+              <w:top w:w="100.0" w:type="dxa"/>
+              <w:left w:w="100.0" w:type="dxa"/>
+              <w:bottom w:w="100.0" w:type="dxa"/>
+              <w:right w:w="100.0" w:type="dxa"/>
+            </w:tcMar>
+            <w:vAlign w:val="top"/>
+          </w:tcPr>
+          <w:p>
+            <w:pPr>
+              <w:keepNext w:val="0"/>
+              <w:keepLines w:val="0"/>
+              <w:widowControl w:val="0"/>
+              <w:pBdr>
+                <w:top w:space="0" w:sz="0" w:val="nil"/>
+                <w:left w:space="0" w:sz="0" w:val="nil"/>
+                <w:bottom w:space="0" w:sz="0" w:val="nil"/>
+                <w:right w:space="0" w:sz="0" w:val="nil"/>
+                <w:between w:space="0" w:sz="0" w:val="nil"/>
+              </w:pBdr>
+              <w:shd w:fill="auto" w:val="clear"/>
+              <w:spacing w:after="0" w:before="0" w:line="240" w:lineRule="auto"/>
+              <w:ind w:left="0" w:right="0" w:firstLine="0"/>
+              <w:contextualSpacing w:val="0"/>
+              <w:jc w:val="center"/>
+              <w:rPr>
+                <w:b w:val="1"/>
+              </w:rPr>
+            </w:pPr>
+            <w:r>
+              <w:rPr>
+                <w:b w:val="1"/>
+                <w:rtl w:val="0"/>
+              </w:rPr>
+              <w:t xml:space="preserve">Range of Value (Effort)</w:t>
+            </w:r>
+          </w:p>
+        </w:tc>
+      </w:tr>
+      <w:tr>
+        <w:tc>
+          <w:tcPr>
+            <w:shd w:fill="auto" w:val="clear"/>
+            <w:tcMar>
+              <w:top w:w="100.0" w:type="dxa"/>
+              <w:left w:w="100.0" w:type="dxa"/>
+              <w:bottom w:w="100.0" w:type="dxa"/>
+              <w:right w:w="100.0" w:type="dxa"/>
+            </w:tcMar>
+            <w:vAlign w:val="top"/>
+          </w:tcPr>
+          <w:p>
+            <w:pPr>
+              <w:keepNext w:val="0"/>
+              <w:keepLines w:val="0"/>
+              <w:widowControl w:val="0"/>
+              <w:pBdr>
+                <w:top w:space="0" w:sz="0" w:val="nil"/>
+                <w:left w:space="0" w:sz="0" w:val="nil"/>
+                <w:bottom w:space="0" w:sz="0" w:val="nil"/>
+                <w:right w:space="0" w:sz="0" w:val="nil"/>
+                <w:between w:space="0" w:sz="0" w:val="nil"/>
+              </w:pBdr>
+              <w:shd w:fill="auto" w:val="clear"/>
+              <w:spacing w:after="0" w:before="0" w:line="240" w:lineRule="auto"/>
+              <w:ind w:left="0" w:right="0" w:firstLine="0"/>
+              <w:contextualSpacing w:val="0"/>
+              <w:jc w:val="center"/>
+              <w:rPr/>
+            </w:pPr>
+            <w:r>
+              <w:rPr>
+                <w:rtl w:val="0"/>
+              </w:rPr>
+              <w:t xml:space="preserve">XS</w:t>
+            </w:r>
+          </w:p>
+        </w:tc>
+        <w:tc>
+          <w:tcPr>
+            <w:shd w:fill="auto" w:val="clear"/>
+            <w:tcMar>
+              <w:top w:w="100.0" w:type="dxa"/>
+              <w:left w:w="100.0" w:type="dxa"/>
+              <w:bottom w:w="100.0" w:type="dxa"/>
+              <w:right w:w="100.0" w:type="dxa"/>
+            </w:tcMar>
+            <w:vAlign w:val="top"/>
+          </w:tcPr>
+          <w:p>
+            <w:pPr>
+              <w:keepNext w:val="0"/>
+              <w:keepLines w:val="0"/>
+              <w:widowControl w:val="0"/>
+              <w:pBdr>
+                <w:top w:space="0" w:sz="0" w:val="nil"/>
+                <w:left w:space="0" w:sz="0" w:val="nil"/>
+                <w:bottom w:space="0" w:sz="0" w:val="nil"/>
+                <w:right w:space="0" w:sz="0" w:val="nil"/>
+                <w:between w:space="0" w:sz="0" w:val="nil"/>
+              </w:pBdr>
+              <w:shd w:fill="auto" w:val="clear"/>
+              <w:spacing w:after="0" w:before="0" w:line="240" w:lineRule="auto"/>
+              <w:ind w:left="0" w:right="0" w:firstLine="0"/>
+              <w:contextualSpacing w:val="0"/>
+              <w:jc w:val="center"/>
+              <w:rPr/>
+            </w:pPr>
+            <w:r>
+              <w:rPr>
+                <w:rtl w:val="0"/>
+              </w:rPr>
+              <w:t xml:space="preserve">0-2</w:t>
+            </w:r>
+          </w:p>
+        </w:tc>
+      </w:tr>
+      <w:tr>
+        <w:tc>
+          <w:tcPr>
+            <w:shd w:fill="auto" w:val="clear"/>
+            <w:tcMar>
+              <w:top w:w="100.0" w:type="dxa"/>
+              <w:left w:w="100.0" w:type="dxa"/>
+              <w:bottom w:w="100.0" w:type="dxa"/>
+              <w:right w:w="100.0" w:type="dxa"/>
+            </w:tcMar>
+            <w:vAlign w:val="top"/>
+          </w:tcPr>
+          <w:p>
+            <w:pPr>
+              <w:keepNext w:val="0"/>
+              <w:keepLines w:val="0"/>
+              <w:widowControl w:val="0"/>
+              <w:pBdr>
+                <w:top w:space="0" w:sz="0" w:val="nil"/>
+                <w:left w:space="0" w:sz="0" w:val="nil"/>
+                <w:bottom w:space="0" w:sz="0" w:val="nil"/>
+                <w:right w:space="0" w:sz="0" w:val="nil"/>
+                <w:between w:space="0" w:sz="0" w:val="nil"/>
+              </w:pBdr>
+              <w:shd w:fill="auto" w:val="clear"/>
+              <w:spacing w:after="0" w:before="0" w:line="240" w:lineRule="auto"/>
+              <w:ind w:left="0" w:right="0" w:firstLine="0"/>
+              <w:contextualSpacing w:val="0"/>
+              <w:jc w:val="center"/>
+              <w:rPr/>
+            </w:pPr>
+            <w:r>
+              <w:rPr>
+                <w:rtl w:val="0"/>
+              </w:rPr>
+              <w:t xml:space="preserve">S</w:t>
+            </w:r>
+          </w:p>
+        </w:tc>
+        <w:tc>
+          <w:tcPr>
+            <w:shd w:fill="auto" w:val="clear"/>
+            <w:tcMar>
+              <w:top w:w="100.0" w:type="dxa"/>
+              <w:left w:w="100.0" w:type="dxa"/>
+              <w:bottom w:w="100.0" w:type="dxa"/>
+              <w:right w:w="100.0" w:type="dxa"/>
+            </w:tcMar>
+            <w:vAlign w:val="top"/>
+          </w:tcPr>
+          <w:p>
+            <w:pPr>
+              <w:keepNext w:val="0"/>
+              <w:keepLines w:val="0"/>
+              <w:widowControl w:val="0"/>
+              <w:pBdr>
+                <w:top w:space="0" w:sz="0" w:val="nil"/>
+                <w:left w:space="0" w:sz="0" w:val="nil"/>
+                <w:bottom w:space="0" w:sz="0" w:val="nil"/>
+                <w:right w:space="0" w:sz="0" w:val="nil"/>
+                <w:between w:space="0" w:sz="0" w:val="nil"/>
+              </w:pBdr>
+              <w:shd w:fill="auto" w:val="clear"/>
+              <w:spacing w:after="0" w:before="0" w:line="240" w:lineRule="auto"/>
+              <w:ind w:left="0" w:right="0" w:firstLine="0"/>
+              <w:contextualSpacing w:val="0"/>
+              <w:jc w:val="center"/>
+              <w:rPr/>
+            </w:pPr>
+            <w:r>
+              <w:rPr>
+                <w:rtl w:val="0"/>
+              </w:rPr>
+              <w:t xml:space="preserve">2-4</w:t>
+            </w:r>
+          </w:p>
+        </w:tc>
+      </w:tr>
+      <w:tr>
+        <w:tc>
+          <w:tcPr>
+            <w:shd w:fill="auto" w:val="clear"/>
+            <w:tcMar>
+              <w:top w:w="100.0" w:type="dxa"/>
+              <w:left w:w="100.0" w:type="dxa"/>
+              <w:bottom w:w="100.0" w:type="dxa"/>
+              <w:right w:w="100.0" w:type="dxa"/>
+            </w:tcMar>
+            <w:vAlign w:val="top"/>
+          </w:tcPr>
+          <w:p>
+            <w:pPr>
+              <w:keepNext w:val="0"/>
+              <w:keepLines w:val="0"/>
+              <w:widowControl w:val="0"/>
+              <w:pBdr>
+                <w:top w:space="0" w:sz="0" w:val="nil"/>
+                <w:left w:space="0" w:sz="0" w:val="nil"/>
+                <w:bottom w:space="0" w:sz="0" w:val="nil"/>
+                <w:right w:space="0" w:sz="0" w:val="nil"/>
+                <w:between w:space="0" w:sz="0" w:val="nil"/>
+              </w:pBdr>
+              <w:shd w:fill="auto" w:val="clear"/>
+              <w:spacing w:after="0" w:before="0" w:line="240" w:lineRule="auto"/>
+              <w:ind w:left="0" w:right="0" w:firstLine="0"/>
+              <w:contextualSpacing w:val="0"/>
+              <w:jc w:val="center"/>
+              <w:rPr/>
+            </w:pPr>
+            <w:r>
+              <w:rPr>
+                <w:rtl w:val="0"/>
+              </w:rPr>
+              <w:t xml:space="preserve">M</w:t>
+            </w:r>
+          </w:p>
+        </w:tc>
+        <w:tc>
+          <w:tcPr>
+            <w:shd w:fill="auto" w:val="clear"/>
+            <w:tcMar>
+              <w:top w:w="100.0" w:type="dxa"/>
+              <w:left w:w="100.0" w:type="dxa"/>
+              <w:bottom w:w="100.0" w:type="dxa"/>
+              <w:right w:w="100.0" w:type="dxa"/>
+            </w:tcMar>
+            <w:vAlign w:val="top"/>
+          </w:tcPr>
+          <w:p>
+            <w:pPr>
+              <w:keepNext w:val="0"/>
+              <w:keepLines w:val="0"/>
+              <w:widowControl w:val="0"/>
+              <w:pBdr>
+                <w:top w:space="0" w:sz="0" w:val="nil"/>
+                <w:left w:space="0" w:sz="0" w:val="nil"/>
+                <w:bottom w:space="0" w:sz="0" w:val="nil"/>
+                <w:right w:space="0" w:sz="0" w:val="nil"/>
+                <w:between w:space="0" w:sz="0" w:val="nil"/>
+              </w:pBdr>
+              <w:shd w:fill="auto" w:val="clear"/>
+              <w:spacing w:after="0" w:before="0" w:line="240" w:lineRule="auto"/>
+              <w:ind w:left="0" w:right="0" w:firstLine="0"/>
+              <w:contextualSpacing w:val="0"/>
+              <w:jc w:val="center"/>
+              <w:rPr/>
+            </w:pPr>
+            <w:r>
+              <w:rPr>
+                <w:rtl w:val="0"/>
+              </w:rPr>
+              <w:t xml:space="preserve">4-6</w:t>
+            </w:r>
+          </w:p>
+        </w:tc>
+      </w:tr>
+      <w:tr>
+        <w:tc>
+          <w:tcPr>
+            <w:shd w:fill="auto" w:val="clear"/>
+            <w:tcMar>
+              <w:top w:w="100.0" w:type="dxa"/>
+              <w:left w:w="100.0" w:type="dxa"/>
+              <w:bottom w:w="100.0" w:type="dxa"/>
+              <w:right w:w="100.0" w:type="dxa"/>
+            </w:tcMar>
+            <w:vAlign w:val="top"/>
+          </w:tcPr>
+          <w:p>
+            <w:pPr>
+              <w:keepNext w:val="0"/>
+              <w:keepLines w:val="0"/>
+              <w:widowControl w:val="0"/>
+              <w:pBdr>
+                <w:top w:space="0" w:sz="0" w:val="nil"/>
+                <w:left w:space="0" w:sz="0" w:val="nil"/>
+                <w:bottom w:space="0" w:sz="0" w:val="nil"/>
+                <w:right w:space="0" w:sz="0" w:val="nil"/>
+                <w:between w:space="0" w:sz="0" w:val="nil"/>
+              </w:pBdr>
+              <w:shd w:fill="auto" w:val="clear"/>
+              <w:spacing w:after="0" w:before="0" w:line="240" w:lineRule="auto"/>
+              <w:ind w:left="0" w:right="0" w:firstLine="0"/>
+              <w:contextualSpacing w:val="0"/>
+              <w:jc w:val="center"/>
+              <w:rPr/>
+            </w:pPr>
+            <w:r>
+              <w:rPr>
+                <w:rtl w:val="0"/>
+              </w:rPr>
+              <w:t xml:space="preserve">L</w:t>
+            </w:r>
+          </w:p>
+        </w:tc>
+        <w:tc>
+          <w:tcPr>
+            <w:shd w:fill="auto" w:val="clear"/>
+            <w:tcMar>
+              <w:top w:w="100.0" w:type="dxa"/>
+              <w:left w:w="100.0" w:type="dxa"/>
+              <w:bottom w:w="100.0" w:type="dxa"/>
+              <w:right w:w="100.0" w:type="dxa"/>
+            </w:tcMar>
+            <w:vAlign w:val="top"/>
+          </w:tcPr>
+          <w:p>
+            <w:pPr>
+              <w:keepNext w:val="0"/>
+              <w:keepLines w:val="0"/>
+              <w:widowControl w:val="0"/>
+              <w:pBdr>
+                <w:top w:space="0" w:sz="0" w:val="nil"/>
+                <w:left w:space="0" w:sz="0" w:val="nil"/>
+                <w:bottom w:space="0" w:sz="0" w:val="nil"/>
+                <w:right w:space="0" w:sz="0" w:val="nil"/>
+                <w:between w:space="0" w:sz="0" w:val="nil"/>
+              </w:pBdr>
+              <w:shd w:fill="auto" w:val="clear"/>
+              <w:spacing w:after="0" w:before="0" w:line="240" w:lineRule="auto"/>
+              <w:ind w:left="0" w:right="0" w:firstLine="0"/>
+              <w:contextualSpacing w:val="0"/>
+              <w:jc w:val="center"/>
+              <w:rPr/>
+            </w:pPr>
+            <w:r>
+              <w:rPr>
+                <w:rtl w:val="0"/>
+              </w:rPr>
+              <w:t xml:space="preserve">6-8</w:t>
+            </w:r>
+          </w:p>
+        </w:tc>
+      </w:tr>
+      <w:tr>
+        <w:tc>
+          <w:tcPr>
+            <w:shd w:fill="auto" w:val="clear"/>
+            <w:tcMar>
+              <w:top w:w="100.0" w:type="dxa"/>
+              <w:left w:w="100.0" w:type="dxa"/>
+              <w:bottom w:w="100.0" w:type="dxa"/>
+              <w:right w:w="100.0" w:type="dxa"/>
+            </w:tcMar>
+            <w:vAlign w:val="top"/>
+          </w:tcPr>
+          <w:p>
+            <w:pPr>
+              <w:keepNext w:val="0"/>
+              <w:keepLines w:val="0"/>
+              <w:widowControl w:val="0"/>
+              <w:pBdr>
+                <w:top w:space="0" w:sz="0" w:val="nil"/>
+                <w:left w:space="0" w:sz="0" w:val="nil"/>
+                <w:bottom w:space="0" w:sz="0" w:val="nil"/>
+                <w:right w:space="0" w:sz="0" w:val="nil"/>
+                <w:between w:space="0" w:sz="0" w:val="nil"/>
+              </w:pBdr>
+              <w:shd w:fill="auto" w:val="clear"/>
+              <w:spacing w:after="0" w:before="0" w:line="240" w:lineRule="auto"/>
+              <w:ind w:left="0" w:right="0" w:firstLine="0"/>
+              <w:contextualSpacing w:val="0"/>
+              <w:jc w:val="center"/>
+              <w:rPr/>
+            </w:pPr>
+            <w:r>
+              <w:rPr>
+                <w:rtl w:val="0"/>
+              </w:rPr>
+              <w:t xml:space="preserve">XL</w:t>
+            </w:r>
+          </w:p>
+        </w:tc>
+        <w:tc>
+          <w:tcPr>
+            <w:shd w:fill="auto" w:val="clear"/>
+            <w:tcMar>
+              <w:top w:w="100.0" w:type="dxa"/>
+              <w:left w:w="100.0" w:type="dxa"/>
+              <w:bottom w:w="100.0" w:type="dxa"/>
+              <w:right w:w="100.0" w:type="dxa"/>
+            </w:tcMar>
+            <w:vAlign w:val="top"/>
+          </w:tcPr>
+          <w:p>
+            <w:pPr>
+              <w:keepNext w:val="0"/>
+              <w:keepLines w:val="0"/>
+              <w:widowControl w:val="0"/>
+              <w:pBdr>
+                <w:top w:space="0" w:sz="0" w:val="nil"/>
+                <w:left w:space="0" w:sz="0" w:val="nil"/>
+                <w:bottom w:space="0" w:sz="0" w:val="nil"/>
+                <w:right w:space="0" w:sz="0" w:val="nil"/>
+                <w:between w:space="0" w:sz="0" w:val="nil"/>
+              </w:pBdr>
+              <w:shd w:fill="auto" w:val="clear"/>
+              <w:spacing w:after="0" w:before="0" w:line="240" w:lineRule="auto"/>
+              <w:ind w:left="0" w:right="0" w:firstLine="0"/>
+              <w:contextualSpacing w:val="0"/>
+              <w:jc w:val="center"/>
+              <w:rPr/>
+            </w:pPr>
+            <w:r>
+              <w:rPr>
+                <w:rtl w:val="0"/>
+              </w:rPr>
+              <w:t xml:space="preserve">8-10</w:t>
+            </w:r>
+          </w:p>
+        </w:tc>
+      </w:tr>
+    </w:tbl>
+    <w:p>
+      <w:pPr>
+        <w:spacing w:after="0" w:before="0" w:line="360" w:lineRule="auto"/>
+        <w:ind w:left="0" w:firstLine="0"/>
+        <w:contextualSpacing w:val="0"/>
+        <w:jc w:val="both"/>
+        <w:rPr/>
+      </w:pPr>
+      <w:r>
+        <w:rPr>
+          <w:rtl w:val="0"/>
+        </w:rPr>
       </w:r>
     </w:p>
     <w:p>
@@ -2382,7 +2940,7 @@
       <w:pPr>
         <w:numPr>
           <w:ilvl w:val="0"/>
-          <w:numId w:val="14"/>
+          <w:numId w:val="16"/>
         </w:numPr>
         <w:spacing w:after="0" w:before="0" w:line="360" w:lineRule="auto"/>
         <w:ind w:left="720" w:hanging="360"/>
@@ -2401,7 +2959,7 @@
       <w:pPr>
         <w:numPr>
           <w:ilvl w:val="0"/>
-          <w:numId w:val="14"/>
+          <w:numId w:val="16"/>
         </w:numPr>
         <w:spacing w:after="0" w:before="0" w:line="360" w:lineRule="auto"/>
         <w:ind w:left="720" w:hanging="360"/>
@@ -2420,7 +2978,7 @@
       <w:pPr>
         <w:numPr>
           <w:ilvl w:val="0"/>
-          <w:numId w:val="14"/>
+          <w:numId w:val="16"/>
         </w:numPr>
         <w:spacing w:after="0" w:before="0" w:line="360" w:lineRule="auto"/>
         <w:ind w:left="720" w:hanging="360"/>
@@ -2439,7 +2997,7 @@
       <w:pPr>
         <w:numPr>
           <w:ilvl w:val="0"/>
-          <w:numId w:val="14"/>
+          <w:numId w:val="16"/>
         </w:numPr>
         <w:spacing w:after="0" w:before="0" w:line="360" w:lineRule="auto"/>
         <w:ind w:left="720" w:hanging="360"/>
@@ -2458,7 +3016,7 @@
       <w:pPr>
         <w:numPr>
           <w:ilvl w:val="0"/>
-          <w:numId w:val="14"/>
+          <w:numId w:val="16"/>
         </w:numPr>
         <w:spacing w:after="0" w:before="0" w:line="360" w:lineRule="auto"/>
         <w:ind w:left="720" w:hanging="360"/>
@@ -2477,7 +3035,7 @@
       <w:pPr>
         <w:numPr>
           <w:ilvl w:val="0"/>
-          <w:numId w:val="14"/>
+          <w:numId w:val="16"/>
         </w:numPr>
         <w:spacing w:after="0" w:before="0" w:line="360" w:lineRule="auto"/>
         <w:ind w:left="720" w:hanging="360"/>
@@ -2496,7 +3054,7 @@
       <w:pPr>
         <w:numPr>
           <w:ilvl w:val="0"/>
-          <w:numId w:val="14"/>
+          <w:numId w:val="16"/>
         </w:numPr>
         <w:spacing w:after="0" w:before="0" w:line="360" w:lineRule="auto"/>
         <w:ind w:left="720" w:hanging="360"/>
@@ -2602,23 +3160,362 @@
     </w:p>
     <w:p>
       <w:pPr>
-        <w:spacing w:line="360" w:lineRule="auto"/>
-        <w:contextualSpacing w:val="0"/>
-        <w:jc w:val="both"/>
-        <w:rPr/>
-      </w:pPr>
-      <w:r>
-        <w:rPr>
-          <w:rtl w:val="0"/>
-        </w:rPr>
-        <w:t xml:space="preserve">For each of the features that are being implemented, the following points describe what ‘done’ means:</w:t>
-      </w:r>
-    </w:p>
-    <w:p>
-      <w:pPr>
         <w:numPr>
           <w:ilvl w:val="0"/>
-          <w:numId w:val="16"/>
+          <w:numId w:val="10"/>
+        </w:numPr>
+        <w:spacing w:before="280" w:line="420" w:lineRule="auto"/>
+        <w:ind w:left="720" w:hanging="360"/>
+        <w:jc w:val="both"/>
+        <w:rPr>
+          <w:sz w:val="26"/>
+          <w:szCs w:val="26"/>
+        </w:rPr>
+      </w:pPr>
+      <w:r>
+        <w:rPr>
+          <w:color w:val="777777"/>
+          <w:sz w:val="26"/>
+          <w:szCs w:val="26"/>
+          <w:rtl w:val="0"/>
+        </w:rPr>
+        <w:t xml:space="preserve">Produced code for presumed functionalities</w:t>
+      </w:r>
+    </w:p>
+    <w:p>
+      <w:pPr>
+        <w:numPr>
+          <w:ilvl w:val="0"/>
+          <w:numId w:val="10"/>
+        </w:numPr>
+        <w:spacing w:before="280" w:line="420" w:lineRule="auto"/>
+        <w:ind w:left="720" w:hanging="360"/>
+        <w:jc w:val="both"/>
+        <w:rPr>
+          <w:sz w:val="26"/>
+          <w:szCs w:val="26"/>
+        </w:rPr>
+      </w:pPr>
+      <w:r>
+        <w:rPr>
+          <w:color w:val="777777"/>
+          <w:sz w:val="26"/>
+          <w:szCs w:val="26"/>
+          <w:rtl w:val="0"/>
+        </w:rPr>
+        <w:t xml:space="preserve">Assumptions of User Story met</w:t>
+      </w:r>
+    </w:p>
+    <w:p>
+      <w:pPr>
+        <w:numPr>
+          <w:ilvl w:val="0"/>
+          <w:numId w:val="10"/>
+        </w:numPr>
+        <w:spacing w:before="280" w:line="420" w:lineRule="auto"/>
+        <w:ind w:left="720" w:hanging="360"/>
+        <w:jc w:val="both"/>
+        <w:rPr>
+          <w:sz w:val="26"/>
+          <w:szCs w:val="26"/>
+        </w:rPr>
+      </w:pPr>
+      <w:r>
+        <w:rPr>
+          <w:color w:val="777777"/>
+          <w:sz w:val="26"/>
+          <w:szCs w:val="26"/>
+          <w:rtl w:val="0"/>
+        </w:rPr>
+        <w:t xml:space="preserve">Project builds without errors</w:t>
+      </w:r>
+    </w:p>
+    <w:p>
+      <w:pPr>
+        <w:numPr>
+          <w:ilvl w:val="0"/>
+          <w:numId w:val="10"/>
+        </w:numPr>
+        <w:spacing w:before="280" w:line="420" w:lineRule="auto"/>
+        <w:ind w:left="720" w:hanging="360"/>
+        <w:jc w:val="both"/>
+        <w:rPr>
+          <w:sz w:val="26"/>
+          <w:szCs w:val="26"/>
+        </w:rPr>
+      </w:pPr>
+      <w:hyperlink r:id="rId6">
+        <w:r>
+          <w:rPr>
+            <w:color w:val="303133"/>
+            <w:sz w:val="26"/>
+            <w:szCs w:val="26"/>
+            <w:u w:val="single"/>
+            <w:rtl w:val="0"/>
+          </w:rPr>
+          <w:t xml:space="preserve">Unit tests</w:t>
+        </w:r>
+      </w:hyperlink>
+      <w:r>
+        <w:rPr>
+          <w:color w:val="777777"/>
+          <w:sz w:val="26"/>
+          <w:szCs w:val="26"/>
+          <w:rtl w:val="0"/>
+        </w:rPr>
+        <w:t xml:space="preserve"> written and passing</w:t>
+      </w:r>
+    </w:p>
+    <w:p>
+      <w:pPr>
+        <w:numPr>
+          <w:ilvl w:val="0"/>
+          <w:numId w:val="10"/>
+        </w:numPr>
+        <w:spacing w:before="280" w:line="420" w:lineRule="auto"/>
+        <w:ind w:left="720" w:hanging="360"/>
+        <w:jc w:val="both"/>
+        <w:rPr>
+          <w:sz w:val="26"/>
+          <w:szCs w:val="26"/>
+        </w:rPr>
+      </w:pPr>
+      <w:r>
+        <w:rPr>
+          <w:color w:val="777777"/>
+          <w:sz w:val="26"/>
+          <w:szCs w:val="26"/>
+          <w:rtl w:val="0"/>
+        </w:rPr>
+        <w:t xml:space="preserve">Project deployed on the test environment identical to production platform</w:t>
+      </w:r>
+    </w:p>
+    <w:p>
+      <w:pPr>
+        <w:numPr>
+          <w:ilvl w:val="0"/>
+          <w:numId w:val="10"/>
+        </w:numPr>
+        <w:spacing w:before="280" w:line="420" w:lineRule="auto"/>
+        <w:ind w:left="720" w:hanging="360"/>
+        <w:jc w:val="both"/>
+        <w:rPr>
+          <w:sz w:val="26"/>
+          <w:szCs w:val="26"/>
+        </w:rPr>
+      </w:pPr>
+      <w:r>
+        <w:rPr>
+          <w:color w:val="777777"/>
+          <w:sz w:val="26"/>
+          <w:szCs w:val="26"/>
+          <w:rtl w:val="0"/>
+        </w:rPr>
+        <w:t xml:space="preserve">Tests on devices/browsers listed in the project assumptions passed</w:t>
+      </w:r>
+    </w:p>
+    <w:p>
+      <w:pPr>
+        <w:numPr>
+          <w:ilvl w:val="0"/>
+          <w:numId w:val="10"/>
+        </w:numPr>
+        <w:spacing w:before="280" w:line="420" w:lineRule="auto"/>
+        <w:ind w:left="720" w:hanging="360"/>
+        <w:jc w:val="both"/>
+        <w:rPr>
+          <w:sz w:val="26"/>
+          <w:szCs w:val="26"/>
+        </w:rPr>
+      </w:pPr>
+      <w:r>
+        <w:rPr>
+          <w:color w:val="777777"/>
+          <w:sz w:val="26"/>
+          <w:szCs w:val="26"/>
+          <w:rtl w:val="0"/>
+        </w:rPr>
+        <w:t xml:space="preserve">Feature ok-ed by UX designer</w:t>
+      </w:r>
+    </w:p>
+    <w:p>
+      <w:pPr>
+        <w:numPr>
+          <w:ilvl w:val="0"/>
+          <w:numId w:val="10"/>
+        </w:numPr>
+        <w:spacing w:before="280" w:line="420" w:lineRule="auto"/>
+        <w:ind w:left="720" w:hanging="360"/>
+        <w:jc w:val="both"/>
+        <w:rPr>
+          <w:sz w:val="26"/>
+          <w:szCs w:val="26"/>
+        </w:rPr>
+      </w:pPr>
+      <w:r>
+        <w:rPr>
+          <w:color w:val="777777"/>
+          <w:sz w:val="26"/>
+          <w:szCs w:val="26"/>
+          <w:rtl w:val="0"/>
+        </w:rPr>
+        <w:t xml:space="preserve">QA performed &amp; issues resolved</w:t>
+      </w:r>
+    </w:p>
+    <w:p>
+      <w:pPr>
+        <w:numPr>
+          <w:ilvl w:val="0"/>
+          <w:numId w:val="10"/>
+        </w:numPr>
+        <w:spacing w:before="280" w:line="420" w:lineRule="auto"/>
+        <w:ind w:left="720" w:hanging="360"/>
+        <w:jc w:val="both"/>
+        <w:rPr>
+          <w:sz w:val="26"/>
+          <w:szCs w:val="26"/>
+        </w:rPr>
+      </w:pPr>
+      <w:r>
+        <w:rPr>
+          <w:color w:val="777777"/>
+          <w:sz w:val="26"/>
+          <w:szCs w:val="26"/>
+          <w:rtl w:val="0"/>
+        </w:rPr>
+        <w:t xml:space="preserve">Feature is tested against acceptance criteria</w:t>
+      </w:r>
+    </w:p>
+    <w:p>
+      <w:pPr>
+        <w:numPr>
+          <w:ilvl w:val="0"/>
+          <w:numId w:val="10"/>
+        </w:numPr>
+        <w:spacing w:before="280" w:line="420" w:lineRule="auto"/>
+        <w:ind w:left="720" w:hanging="360"/>
+        <w:jc w:val="both"/>
+        <w:rPr>
+          <w:sz w:val="26"/>
+          <w:szCs w:val="26"/>
+        </w:rPr>
+      </w:pPr>
+      <w:r>
+        <w:rPr>
+          <w:color w:val="777777"/>
+          <w:sz w:val="26"/>
+          <w:szCs w:val="26"/>
+          <w:rtl w:val="0"/>
+        </w:rPr>
+        <w:t xml:space="preserve">Feature ok-ed by Product Owner</w:t>
+      </w:r>
+    </w:p>
+    <w:p>
+      <w:pPr>
+        <w:numPr>
+          <w:ilvl w:val="0"/>
+          <w:numId w:val="10"/>
+        </w:numPr>
+        <w:spacing w:before="280" w:line="420" w:lineRule="auto"/>
+        <w:ind w:left="720" w:hanging="360"/>
+        <w:jc w:val="both"/>
+        <w:rPr>
+          <w:sz w:val="26"/>
+          <w:szCs w:val="26"/>
+        </w:rPr>
+      </w:pPr>
+      <w:r>
+        <w:rPr>
+          <w:color w:val="777777"/>
+          <w:sz w:val="26"/>
+          <w:szCs w:val="26"/>
+          <w:rtl w:val="0"/>
+        </w:rPr>
+        <w:t xml:space="preserve">Refactoring completed</w:t>
+      </w:r>
+    </w:p>
+    <w:p>
+      <w:pPr>
+        <w:numPr>
+          <w:ilvl w:val="0"/>
+          <w:numId w:val="10"/>
+        </w:numPr>
+        <w:spacing w:before="280" w:line="420" w:lineRule="auto"/>
+        <w:ind w:left="720" w:hanging="360"/>
+        <w:jc w:val="both"/>
+        <w:rPr>
+          <w:sz w:val="26"/>
+          <w:szCs w:val="26"/>
+        </w:rPr>
+      </w:pPr>
+      <w:r>
+        <w:rPr>
+          <w:color w:val="777777"/>
+          <w:sz w:val="26"/>
+          <w:szCs w:val="26"/>
+          <w:rtl w:val="0"/>
+        </w:rPr>
+        <w:t xml:space="preserve">Any configuration or build changes documented</w:t>
+      </w:r>
+    </w:p>
+    <w:p>
+      <w:pPr>
+        <w:numPr>
+          <w:ilvl w:val="0"/>
+          <w:numId w:val="10"/>
+        </w:numPr>
+        <w:spacing w:before="280" w:line="420" w:lineRule="auto"/>
+        <w:ind w:left="720" w:hanging="360"/>
+        <w:jc w:val="both"/>
+        <w:rPr>
+          <w:sz w:val="26"/>
+          <w:szCs w:val="26"/>
+        </w:rPr>
+      </w:pPr>
+      <w:r>
+        <w:rPr>
+          <w:color w:val="777777"/>
+          <w:sz w:val="26"/>
+          <w:szCs w:val="26"/>
+          <w:rtl w:val="0"/>
+        </w:rPr>
+        <w:t xml:space="preserve">Documentation updated</w:t>
+      </w:r>
+    </w:p>
+    <w:p>
+      <w:pPr>
+        <w:numPr>
+          <w:ilvl w:val="0"/>
+          <w:numId w:val="10"/>
+        </w:numPr>
+        <w:spacing w:before="280" w:line="420" w:lineRule="auto"/>
+        <w:ind w:left="720" w:hanging="360"/>
+        <w:jc w:val="both"/>
+        <w:rPr>
+          <w:sz w:val="26"/>
+          <w:szCs w:val="26"/>
+        </w:rPr>
+      </w:pPr>
+      <w:r>
+        <w:rPr>
+          <w:color w:val="777777"/>
+          <w:sz w:val="26"/>
+          <w:szCs w:val="26"/>
+          <w:rtl w:val="0"/>
+        </w:rPr>
+        <w:t xml:space="preserve">Peer Code Review performed</w:t>
+      </w:r>
+      <w:r>
+        <w:rPr>
+          <w:rtl w:val="0"/>
+        </w:rPr>
+      </w:r>
+    </w:p>
+    <w:p>
+      <w:pPr>
+        <w:numPr>
+          <w:ilvl w:val="0"/>
+          <w:numId w:val="13"/>
         </w:numPr>
         <w:spacing w:line="360" w:lineRule="auto"/>
         <w:ind w:left="720" w:hanging="360"/>
@@ -2631,51 +3528,34 @@
         <w:rPr>
           <w:rtl w:val="0"/>
         </w:rPr>
-        <w:t xml:space="preserve">FEATURE LEVEL</w:t>
-      </w:r>
-    </w:p>
-    <w:p>
-      <w:pPr>
-        <w:numPr>
-          <w:ilvl w:val="1"/>
-          <w:numId w:val="16"/>
-        </w:numPr>
-        <w:spacing w:line="360" w:lineRule="auto"/>
-        <w:ind w:left="1440" w:hanging="360"/>
-        <w:jc w:val="both"/>
-        <w:rPr>
-          <w:u w:val="none"/>
-        </w:rPr>
-      </w:pPr>
-      <w:r>
-        <w:rPr>
-          <w:rtl w:val="0"/>
-        </w:rPr>
+        <w:t xml:space="preserve">Software functional specifications and user stories are met, and accepted by the Product owner, whom has ensured that what being delivered is in line with what the client wants.</w:t>
       </w:r>
     </w:p>
     <w:p>
       <w:pPr>
         <w:numPr>
           <w:ilvl w:val="0"/>
-          <w:numId w:val="16"/>
+          <w:numId w:val="13"/>
         </w:numPr>
         <w:spacing w:line="360" w:lineRule="auto"/>
         <w:ind w:left="720" w:hanging="360"/>
         <w:jc w:val="both"/>
-        <w:rPr/>
-      </w:pPr>
-      <w:r>
-        <w:rPr>
-          <w:rtl w:val="0"/>
-        </w:rPr>
-        <w:t xml:space="preserve">SPRINT LEVEL</w:t>
+        <w:rPr>
+          <w:u w:val="none"/>
+        </w:rPr>
+      </w:pPr>
+      <w:r>
+        <w:rPr>
+          <w:rtl w:val="0"/>
+        </w:rPr>
+        <w:t xml:space="preserve">All components within the environment serves a purpose, and is meaningfully integrated with other parts.</w:t>
       </w:r>
     </w:p>
     <w:p>
       <w:pPr>
         <w:numPr>
           <w:ilvl w:val="0"/>
-          <w:numId w:val="16"/>
+          <w:numId w:val="13"/>
         </w:numPr>
         <w:spacing w:line="360" w:lineRule="auto"/>
         <w:ind w:left="720" w:hanging="360"/>
@@ -2688,8 +3568,57 @@
         <w:rPr>
           <w:rtl w:val="0"/>
         </w:rPr>
-        <w:t xml:space="preserve">RELEASE LEVEL</w:t>
-      </w:r>
+        <w:t xml:space="preserve">With regards to the work being done by the team members, all tasks are able to be tracked and traced in order to be discussed in reviews.</w:t>
+      </w:r>
+    </w:p>
+    <w:p>
+      <w:pPr>
+        <w:numPr>
+          <w:ilvl w:val="0"/>
+          <w:numId w:val="13"/>
+        </w:numPr>
+        <w:spacing w:line="360" w:lineRule="auto"/>
+        <w:ind w:left="720" w:hanging="360"/>
+        <w:jc w:val="both"/>
+        <w:rPr>
+          <w:u w:val="none"/>
+        </w:rPr>
+      </w:pPr>
+      <w:r>
+        <w:rPr>
+          <w:rtl w:val="0"/>
+        </w:rPr>
+        <w:t xml:space="preserve">Code is complete, in the sense that it is: refactored, commented, understandable, meaningful, and consistent. Unit testing must be completed for each component, and integration testing for the parts it is related to.</w:t>
+      </w:r>
+    </w:p>
+    <w:p>
+      <w:pPr>
+        <w:numPr>
+          <w:ilvl w:val="0"/>
+          <w:numId w:val="13"/>
+        </w:numPr>
+        <w:spacing w:line="360" w:lineRule="auto"/>
+        <w:ind w:left="720" w:hanging="360"/>
+        <w:jc w:val="both"/>
+        <w:rPr>
+          <w:u w:val="none"/>
+        </w:rPr>
+      </w:pPr>
+      <w:r>
+        <w:rPr>
+          <w:rtl w:val="0"/>
+        </w:rPr>
+        <w:t xml:space="preserve">Functional testing is completed to ensure that the deliverables satisfy all the requirements set out by the client. Performance and User acceptance testing also completed afterwards to allow for smooth deployment of the system.</w:t>
+      </w:r>
+    </w:p>
+    <w:p>
+      <w:pPr>
+        <w:spacing w:line="360" w:lineRule="auto"/>
+        <w:ind w:left="0" w:firstLine="0"/>
+        <w:contextualSpacing w:val="0"/>
+        <w:jc w:val="both"/>
+        <w:rPr/>
+      </w:pPr>
       <w:r>
         <w:rPr>
           <w:rtl w:val="0"/>
@@ -3087,7 +4016,7 @@
     </w:p>
     <w:tbl>
       <w:tblPr>
-        <w:tblStyle w:val="Table2"/>
+        <w:tblStyle w:val="Table3"/>
         <w:tblW w:w="9525.0" w:type="dxa"/>
         <w:jc w:val="left"/>
         <w:tblInd w:w="100.0" w:type="pct"/>
@@ -3898,7 +4827,7 @@
     </w:p>
     <w:tbl>
       <w:tblPr>
-        <w:tblStyle w:val="Table3"/>
+        <w:tblStyle w:val="Table4"/>
         <w:tblW w:w="9029.0" w:type="dxa"/>
         <w:jc w:val="left"/>
         <w:tblInd w:w="100.0" w:type="pct"/>
@@ -4846,619 +5775,6 @@
       <w:r>
         <w:br w:type="page"/>
       </w:r>
-      <w:r>
-        <w:rPr>
-          <w:rtl w:val="0"/>
-        </w:rPr>
-      </w:r>
-    </w:p>
-    <w:tbl>
-      <w:tblPr>
-        <w:tblStyle w:val="Table4"/>
-        <w:tblW w:w="9029.0" w:type="dxa"/>
-        <w:jc w:val="left"/>
-        <w:tblInd w:w="100.0" w:type="pct"/>
-        <w:tblBorders>
-          <w:top w:color="000000" w:space="0" w:sz="8" w:val="single"/>
-          <w:left w:color="000000" w:space="0" w:sz="8" w:val="single"/>
-          <w:bottom w:color="000000" w:space="0" w:sz="8" w:val="single"/>
-          <w:right w:color="000000" w:space="0" w:sz="8" w:val="single"/>
-          <w:insideH w:color="000000" w:space="0" w:sz="8" w:val="single"/>
-          <w:insideV w:color="000000" w:space="0" w:sz="8" w:val="single"/>
-        </w:tblBorders>
-        <w:tblLayout w:type="fixed"/>
-        <w:tblLook w:val="0600"/>
-      </w:tblPr>
-      <w:tblGrid>
-        <w:gridCol w:w="2258"/>
-        <w:gridCol w:w="2257"/>
-        <w:gridCol w:w="2257"/>
-        <w:gridCol w:w="2257"/>
-        <w:tblGridChange w:id="0">
-          <w:tblGrid>
-            <w:gridCol w:w="2258"/>
-            <w:gridCol w:w="2257"/>
-            <w:gridCol w:w="2257"/>
-            <w:gridCol w:w="2257"/>
-          </w:tblGrid>
-        </w:tblGridChange>
-      </w:tblGrid>
-      <w:tr>
-        <w:tc>
-          <w:tcPr>
-            <w:shd w:fill="c9daf8" w:val="clear"/>
-            <w:tcMar>
-              <w:top w:w="100.0" w:type="dxa"/>
-              <w:left w:w="100.0" w:type="dxa"/>
-              <w:bottom w:w="100.0" w:type="dxa"/>
-              <w:right w:w="100.0" w:type="dxa"/>
-            </w:tcMar>
-          </w:tcPr>
-          <w:p>
-            <w:pPr>
-              <w:widowControl w:val="0"/>
-              <w:spacing w:line="240" w:lineRule="auto"/>
-              <w:contextualSpacing w:val="0"/>
-              <w:rPr>
-                <w:b w:val="1"/>
-              </w:rPr>
-            </w:pPr>
-            <w:r>
-              <w:rPr>
-                <w:b w:val="1"/>
-                <w:rtl w:val="0"/>
-              </w:rPr>
-              <w:t xml:space="preserve">PLATFORM</w:t>
-            </w:r>
-          </w:p>
-        </w:tc>
-        <w:tc>
-          <w:tcPr>
-            <w:shd w:fill="c9daf8" w:val="clear"/>
-            <w:tcMar>
-              <w:top w:w="100.0" w:type="dxa"/>
-              <w:left w:w="100.0" w:type="dxa"/>
-              <w:bottom w:w="100.0" w:type="dxa"/>
-              <w:right w:w="100.0" w:type="dxa"/>
-            </w:tcMar>
-          </w:tcPr>
-          <w:p>
-            <w:pPr>
-              <w:widowControl w:val="0"/>
-              <w:spacing w:line="240" w:lineRule="auto"/>
-              <w:contextualSpacing w:val="0"/>
-              <w:rPr>
-                <w:b w:val="1"/>
-              </w:rPr>
-            </w:pPr>
-            <w:r>
-              <w:rPr>
-                <w:b w:val="1"/>
-                <w:rtl w:val="0"/>
-              </w:rPr>
-              <w:t xml:space="preserve">High Resource Usage Intensity</w:t>
-            </w:r>
-          </w:p>
-        </w:tc>
-        <w:tc>
-          <w:tcPr>
-            <w:shd w:fill="c9daf8" w:val="clear"/>
-            <w:tcMar>
-              <w:top w:w="100.0" w:type="dxa"/>
-              <w:left w:w="100.0" w:type="dxa"/>
-              <w:bottom w:w="100.0" w:type="dxa"/>
-              <w:right w:w="100.0" w:type="dxa"/>
-            </w:tcMar>
-          </w:tcPr>
-          <w:p>
-            <w:pPr>
-              <w:widowControl w:val="0"/>
-              <w:spacing w:line="240" w:lineRule="auto"/>
-              <w:contextualSpacing w:val="0"/>
-              <w:rPr>
-                <w:b w:val="1"/>
-              </w:rPr>
-            </w:pPr>
-            <w:r>
-              <w:rPr>
-                <w:b w:val="1"/>
-                <w:rtl w:val="0"/>
-              </w:rPr>
-              <w:t xml:space="preserve">Resemblance b/w the requirements and the platform</w:t>
-            </w:r>
-          </w:p>
-        </w:tc>
-        <w:tc>
-          <w:tcPr>
-            <w:shd w:fill="c9daf8" w:val="clear"/>
-            <w:tcMar>
-              <w:top w:w="100.0" w:type="dxa"/>
-              <w:left w:w="100.0" w:type="dxa"/>
-              <w:bottom w:w="100.0" w:type="dxa"/>
-              <w:right w:w="100.0" w:type="dxa"/>
-            </w:tcMar>
-          </w:tcPr>
-          <w:p>
-            <w:pPr>
-              <w:widowControl w:val="0"/>
-              <w:spacing w:line="240" w:lineRule="auto"/>
-              <w:contextualSpacing w:val="0"/>
-              <w:rPr>
-                <w:b w:val="1"/>
-              </w:rPr>
-            </w:pPr>
-            <w:r>
-              <w:rPr>
-                <w:b w:val="1"/>
-                <w:rtl w:val="0"/>
-              </w:rPr>
-              <w:t xml:space="preserve">Familiarity with the Platform</w:t>
-            </w:r>
-          </w:p>
-        </w:tc>
-      </w:tr>
-      <w:tr>
-        <w:tc>
-          <w:tcPr>
-            <w:shd w:fill="c9daf8" w:val="clear"/>
-            <w:tcMar>
-              <w:top w:w="100.0" w:type="dxa"/>
-              <w:left w:w="100.0" w:type="dxa"/>
-              <w:bottom w:w="100.0" w:type="dxa"/>
-              <w:right w:w="100.0" w:type="dxa"/>
-            </w:tcMar>
-          </w:tcPr>
-          <w:p>
-            <w:pPr>
-              <w:widowControl w:val="0"/>
-              <w:spacing w:line="240" w:lineRule="auto"/>
-              <w:contextualSpacing w:val="0"/>
-              <w:rPr/>
-            </w:pPr>
-            <w:r>
-              <w:rPr>
-                <w:rtl w:val="0"/>
-              </w:rPr>
-              <w:t xml:space="preserve">Web Application</w:t>
-            </w:r>
-          </w:p>
-        </w:tc>
-        <w:tc>
-          <w:tcPr>
-            <w:shd w:fill="auto" w:val="clear"/>
-            <w:tcMar>
-              <w:top w:w="100.0" w:type="dxa"/>
-              <w:left w:w="100.0" w:type="dxa"/>
-              <w:bottom w:w="100.0" w:type="dxa"/>
-              <w:right w:w="100.0" w:type="dxa"/>
-            </w:tcMar>
-          </w:tcPr>
-          <w:p>
-            <w:pPr>
-              <w:widowControl w:val="0"/>
-              <w:spacing w:line="240" w:lineRule="auto"/>
-              <w:contextualSpacing w:val="0"/>
-              <w:rPr/>
-            </w:pPr>
-            <w:r>
-              <w:rPr>
-                <w:rtl w:val="0"/>
-              </w:rPr>
-              <w:t xml:space="preserve">No</w:t>
-            </w:r>
-          </w:p>
-        </w:tc>
-        <w:tc>
-          <w:tcPr>
-            <w:shd w:fill="auto" w:val="clear"/>
-            <w:tcMar>
-              <w:top w:w="100.0" w:type="dxa"/>
-              <w:left w:w="100.0" w:type="dxa"/>
-              <w:bottom w:w="100.0" w:type="dxa"/>
-              <w:right w:w="100.0" w:type="dxa"/>
-            </w:tcMar>
-          </w:tcPr>
-          <w:p>
-            <w:pPr>
-              <w:widowControl w:val="0"/>
-              <w:spacing w:line="240" w:lineRule="auto"/>
-              <w:contextualSpacing w:val="0"/>
-              <w:rPr/>
-            </w:pPr>
-            <w:r>
-              <w:rPr>
-                <w:rtl w:val="0"/>
-              </w:rPr>
-              <w:t xml:space="preserve">Yes</w:t>
-            </w:r>
-          </w:p>
-        </w:tc>
-        <w:tc>
-          <w:tcPr>
-            <w:shd w:fill="auto" w:val="clear"/>
-            <w:tcMar>
-              <w:top w:w="100.0" w:type="dxa"/>
-              <w:left w:w="100.0" w:type="dxa"/>
-              <w:bottom w:w="100.0" w:type="dxa"/>
-              <w:right w:w="100.0" w:type="dxa"/>
-            </w:tcMar>
-          </w:tcPr>
-          <w:p>
-            <w:pPr>
-              <w:widowControl w:val="0"/>
-              <w:spacing w:line="240" w:lineRule="auto"/>
-              <w:contextualSpacing w:val="0"/>
-              <w:rPr/>
-            </w:pPr>
-            <w:r>
-              <w:rPr>
-                <w:rtl w:val="0"/>
-              </w:rPr>
-              <w:t xml:space="preserve">Yes</w:t>
-            </w:r>
-          </w:p>
-        </w:tc>
-      </w:tr>
-      <w:tr>
-        <w:tc>
-          <w:tcPr>
-            <w:shd w:fill="c9daf8" w:val="clear"/>
-            <w:tcMar>
-              <w:top w:w="100.0" w:type="dxa"/>
-              <w:left w:w="100.0" w:type="dxa"/>
-              <w:bottom w:w="100.0" w:type="dxa"/>
-              <w:right w:w="100.0" w:type="dxa"/>
-            </w:tcMar>
-          </w:tcPr>
-          <w:p>
-            <w:pPr>
-              <w:widowControl w:val="0"/>
-              <w:spacing w:line="240" w:lineRule="auto"/>
-              <w:contextualSpacing w:val="0"/>
-              <w:rPr/>
-            </w:pPr>
-            <w:r>
-              <w:rPr>
-                <w:rtl w:val="0"/>
-              </w:rPr>
-              <w:t xml:space="preserve">Desktop Application</w:t>
-            </w:r>
-          </w:p>
-        </w:tc>
-        <w:tc>
-          <w:tcPr>
-            <w:shd w:fill="auto" w:val="clear"/>
-            <w:tcMar>
-              <w:top w:w="100.0" w:type="dxa"/>
-              <w:left w:w="100.0" w:type="dxa"/>
-              <w:bottom w:w="100.0" w:type="dxa"/>
-              <w:right w:w="100.0" w:type="dxa"/>
-            </w:tcMar>
-          </w:tcPr>
-          <w:p>
-            <w:pPr>
-              <w:widowControl w:val="0"/>
-              <w:spacing w:line="240" w:lineRule="auto"/>
-              <w:contextualSpacing w:val="0"/>
-              <w:rPr/>
-            </w:pPr>
-            <w:r>
-              <w:rPr>
-                <w:rtl w:val="0"/>
-              </w:rPr>
-              <w:t xml:space="preserve">Yes</w:t>
-            </w:r>
-          </w:p>
-        </w:tc>
-        <w:tc>
-          <w:tcPr>
-            <w:shd w:fill="auto" w:val="clear"/>
-            <w:tcMar>
-              <w:top w:w="100.0" w:type="dxa"/>
-              <w:left w:w="100.0" w:type="dxa"/>
-              <w:bottom w:w="100.0" w:type="dxa"/>
-              <w:right w:w="100.0" w:type="dxa"/>
-            </w:tcMar>
-          </w:tcPr>
-          <w:p>
-            <w:pPr>
-              <w:widowControl w:val="0"/>
-              <w:spacing w:line="240" w:lineRule="auto"/>
-              <w:contextualSpacing w:val="0"/>
-              <w:rPr/>
-            </w:pPr>
-            <w:r>
-              <w:rPr>
-                <w:rtl w:val="0"/>
-              </w:rPr>
-              <w:t xml:space="preserve">No</w:t>
-            </w:r>
-          </w:p>
-        </w:tc>
-        <w:tc>
-          <w:tcPr>
-            <w:shd w:fill="auto" w:val="clear"/>
-            <w:tcMar>
-              <w:top w:w="100.0" w:type="dxa"/>
-              <w:left w:w="100.0" w:type="dxa"/>
-              <w:bottom w:w="100.0" w:type="dxa"/>
-              <w:right w:w="100.0" w:type="dxa"/>
-            </w:tcMar>
-          </w:tcPr>
-          <w:p>
-            <w:pPr>
-              <w:widowControl w:val="0"/>
-              <w:spacing w:line="240" w:lineRule="auto"/>
-              <w:contextualSpacing w:val="0"/>
-              <w:rPr/>
-            </w:pPr>
-            <w:r>
-              <w:rPr>
-                <w:rtl w:val="0"/>
-              </w:rPr>
-              <w:t xml:space="preserve">Yes</w:t>
-            </w:r>
-          </w:p>
-        </w:tc>
-      </w:tr>
-      <w:tr>
-        <w:tc>
-          <w:tcPr>
-            <w:shd w:fill="c9daf8" w:val="clear"/>
-            <w:tcMar>
-              <w:top w:w="100.0" w:type="dxa"/>
-              <w:left w:w="100.0" w:type="dxa"/>
-              <w:bottom w:w="100.0" w:type="dxa"/>
-              <w:right w:w="100.0" w:type="dxa"/>
-            </w:tcMar>
-          </w:tcPr>
-          <w:p>
-            <w:pPr>
-              <w:widowControl w:val="0"/>
-              <w:spacing w:line="240" w:lineRule="auto"/>
-              <w:contextualSpacing w:val="0"/>
-              <w:rPr/>
-            </w:pPr>
-            <w:r>
-              <w:rPr>
-                <w:rtl w:val="0"/>
-              </w:rPr>
-              <w:t xml:space="preserve">Mobile Application</w:t>
-            </w:r>
-          </w:p>
-        </w:tc>
-        <w:tc>
-          <w:tcPr>
-            <w:shd w:fill="auto" w:val="clear"/>
-            <w:tcMar>
-              <w:top w:w="100.0" w:type="dxa"/>
-              <w:left w:w="100.0" w:type="dxa"/>
-              <w:bottom w:w="100.0" w:type="dxa"/>
-              <w:right w:w="100.0" w:type="dxa"/>
-            </w:tcMar>
-          </w:tcPr>
-          <w:p>
-            <w:pPr>
-              <w:widowControl w:val="0"/>
-              <w:spacing w:line="240" w:lineRule="auto"/>
-              <w:contextualSpacing w:val="0"/>
-              <w:rPr/>
-            </w:pPr>
-            <w:r>
-              <w:rPr>
-                <w:rtl w:val="0"/>
-              </w:rPr>
-              <w:t xml:space="preserve">Yes</w:t>
-            </w:r>
-          </w:p>
-        </w:tc>
-        <w:tc>
-          <w:tcPr>
-            <w:shd w:fill="auto" w:val="clear"/>
-            <w:tcMar>
-              <w:top w:w="100.0" w:type="dxa"/>
-              <w:left w:w="100.0" w:type="dxa"/>
-              <w:bottom w:w="100.0" w:type="dxa"/>
-              <w:right w:w="100.0" w:type="dxa"/>
-            </w:tcMar>
-          </w:tcPr>
-          <w:p>
-            <w:pPr>
-              <w:widowControl w:val="0"/>
-              <w:spacing w:line="240" w:lineRule="auto"/>
-              <w:contextualSpacing w:val="0"/>
-              <w:rPr/>
-            </w:pPr>
-            <w:r>
-              <w:rPr>
-                <w:rtl w:val="0"/>
-              </w:rPr>
-              <w:t xml:space="preserve">Yes</w:t>
-            </w:r>
-          </w:p>
-        </w:tc>
-        <w:tc>
-          <w:tcPr>
-            <w:shd w:fill="auto" w:val="clear"/>
-            <w:tcMar>
-              <w:top w:w="100.0" w:type="dxa"/>
-              <w:left w:w="100.0" w:type="dxa"/>
-              <w:bottom w:w="100.0" w:type="dxa"/>
-              <w:right w:w="100.0" w:type="dxa"/>
-            </w:tcMar>
-          </w:tcPr>
-          <w:p>
-            <w:pPr>
-              <w:widowControl w:val="0"/>
-              <w:spacing w:line="240" w:lineRule="auto"/>
-              <w:contextualSpacing w:val="0"/>
-              <w:rPr/>
-            </w:pPr>
-            <w:r>
-              <w:rPr>
-                <w:rtl w:val="0"/>
-              </w:rPr>
-              <w:t xml:space="preserve">Yes</w:t>
-            </w:r>
-          </w:p>
-        </w:tc>
-      </w:tr>
-    </w:tbl>
-    <w:p>
-      <w:pPr>
-        <w:contextualSpacing w:val="0"/>
-        <w:jc w:val="both"/>
-        <w:rPr>
-          <w:b w:val="1"/>
-        </w:rPr>
-      </w:pPr>
-      <w:r>
-        <w:rPr>
-          <w:rtl w:val="0"/>
-        </w:rPr>
-      </w:r>
-    </w:p>
-    <w:p>
-      <w:pPr>
-        <w:contextualSpacing w:val="0"/>
-        <w:rPr/>
-      </w:pPr>
-      <w:r>
-        <w:rPr>
-          <w:b w:val="1"/>
-          <w:rtl w:val="0"/>
-        </w:rPr>
-        <w:t xml:space="preserve">4. </w:t>
-      </w:r>
-      <w:r>
-        <w:rPr>
-          <w:b w:val="1"/>
-          <w:u w:val="single"/>
-          <w:rtl w:val="0"/>
-        </w:rPr>
-        <w:t xml:space="preserve">BROWSER</w:t>
-      </w:r>
-      <w:r>
-        <w:rPr>
-          <w:b w:val="1"/>
-          <w:rtl w:val="0"/>
-        </w:rPr>
-        <w:t xml:space="preserve">:</w:t>
-        <w:br w:type="textWrapping"/>
-        <w:br w:type="textWrapping"/>
-        <w:t xml:space="preserve">Terms of reference:</w:t>
-        <w:br w:type="textWrapping"/>
-        <w:br w:type="textWrapping"/>
-        <w:t xml:space="preserve">We are considering:</w:t>
-        <w:br w:type="textWrapping"/>
-      </w:r>
-      <w:r>
-        <w:rPr>
-          <w:rtl w:val="0"/>
-        </w:rPr>
-        <w:t xml:space="preserve">A. Internet Explorer</w:t>
-        <w:br w:type="textWrapping"/>
-        <w:t xml:space="preserve">B. Google Chrome</w:t>
-        <w:br w:type="textWrapping"/>
-        <w:t xml:space="preserve">C. Mozilla Firefox</w:t>
-        <w:br w:type="textWrapping"/>
-        <w:t xml:space="preserve">D. Safari </w:t>
-        <w:br w:type="textWrapping"/>
-      </w:r>
-      <w:r>
-        <w:rPr>
-          <w:b w:val="1"/>
-          <w:rtl w:val="0"/>
-        </w:rPr>
-        <w:br w:type="textWrapping"/>
-        <w:t xml:space="preserve">The criteria to which we would use to decide which browser our software would target:</w:t>
-        <w:br w:type="textWrapping"/>
-      </w:r>
-      <w:r>
-        <w:rPr>
-          <w:rtl w:val="0"/>
-        </w:rPr>
-        <w:t xml:space="preserve">A. Familiarity with the browser</w:t>
-        <w:br w:type="textWrapping"/>
-        <w:t xml:space="preserve">B. The overall popularity of browser</w:t>
-        <w:br w:type="textWrapping"/>
-        <w:t xml:space="preserve">C. Compatibility between the browser and proposed software</w:t>
-      </w:r>
-      <w:r>
-        <w:rPr>
-          <w:b w:val="1"/>
-          <w:rtl w:val="0"/>
-        </w:rPr>
-        <w:br w:type="textWrapping"/>
-        <w:br w:type="textWrapping"/>
-      </w:r>
-      <w:r>
-        <w:rPr>
-          <w:rtl w:val="0"/>
-        </w:rPr>
-        <w:t xml:space="preserve">Much like the operating system, there is little importance in the need for only one specific browser to be chosen. More relevant is the need to consider all of them, considering they all see relative use by stakeholders. Therefore, the developers would conduct cross-browser testing once the app is complete.</w:t>
-      </w:r>
-    </w:p>
-    <w:p>
-      <w:pPr>
-        <w:contextualSpacing w:val="0"/>
-        <w:jc w:val="both"/>
-        <w:rPr>
-          <w:b w:val="1"/>
-        </w:rPr>
-      </w:pPr>
-      <w:r>
-        <w:rPr>
-          <w:rtl w:val="0"/>
-        </w:rPr>
-        <w:t xml:space="preserve">However, the recommended browser for this app would be   As a web application, it’s reasonable that the mainstream web browsers would all be compatible. But for the developmental stage, the developers are using Google Chrome.</w:t>
-      </w:r>
-      <w:r>
-        <w:rPr>
-          <w:b w:val="1"/>
-          <w:rtl w:val="0"/>
-        </w:rPr>
-        <w:br w:type="textWrapping"/>
-      </w:r>
-    </w:p>
-    <w:p>
-      <w:pPr>
-        <w:contextualSpacing w:val="0"/>
-        <w:jc w:val="both"/>
-        <w:rPr/>
-      </w:pPr>
-      <w:r>
-        <w:rPr>
-          <w:b w:val="1"/>
-          <w:rtl w:val="0"/>
-        </w:rPr>
-        <w:t xml:space="preserve">Recommended Browser for the Web Application: </w:t>
-      </w:r>
-      <w:r>
-        <w:rPr>
-          <w:rtl w:val="0"/>
-        </w:rPr>
-        <w:t xml:space="preserve">All of the above mentioned browsers.</w:t>
-      </w:r>
-    </w:p>
-    <w:p>
-      <w:pPr>
-        <w:contextualSpacing w:val="0"/>
-        <w:jc w:val="both"/>
-        <w:rPr/>
-      </w:pPr>
-      <w:r>
-        <w:rPr>
-          <w:rtl w:val="0"/>
-        </w:rPr>
-      </w:r>
-    </w:p>
-    <w:p>
-      <w:pPr>
-        <w:contextualSpacing w:val="0"/>
-        <w:jc w:val="both"/>
-        <w:rPr/>
-      </w:pPr>
       <w:r>
         <w:rPr>
           <w:rtl w:val="0"/>
@@ -5521,7 +5837,7 @@
                 <w:b w:val="1"/>
                 <w:rtl w:val="0"/>
               </w:rPr>
-              <w:t xml:space="preserve">Browser</w:t>
+              <w:t xml:space="preserve">PLATFORM</w:t>
             </w:r>
           </w:p>
         </w:tc>
@@ -5549,7 +5865,7 @@
                 <w:b w:val="1"/>
                 <w:rtl w:val="0"/>
               </w:rPr>
-              <w:t xml:space="preserve">Familiar</w:t>
+              <w:t xml:space="preserve">High Resource Usage Intensity</w:t>
             </w:r>
           </w:p>
         </w:tc>
@@ -5577,7 +5893,7 @@
                 <w:b w:val="1"/>
                 <w:rtl w:val="0"/>
               </w:rPr>
-              <w:t xml:space="preserve">Popular</w:t>
+              <w:t xml:space="preserve">Resemblance b/w the requirements and the platform</w:t>
             </w:r>
           </w:p>
         </w:tc>
@@ -5605,7 +5921,7 @@
                 <w:b w:val="1"/>
                 <w:rtl w:val="0"/>
               </w:rPr>
-              <w:t xml:space="preserve">Compatible</w:t>
+              <w:t xml:space="preserve">Familiarity with the Platform</w:t>
             </w:r>
           </w:p>
         </w:tc>
@@ -5632,7 +5948,7 @@
               <w:rPr>
                 <w:rtl w:val="0"/>
               </w:rPr>
-              <w:t xml:space="preserve">Internet Explorer</w:t>
+              <w:t xml:space="preserve">Web Application</w:t>
             </w:r>
           </w:p>
         </w:tc>
@@ -5657,7 +5973,7 @@
               <w:rPr>
                 <w:rtl w:val="0"/>
               </w:rPr>
-              <w:t xml:space="preserve">Yes</w:t>
+              <w:t xml:space="preserve">No</w:t>
             </w:r>
           </w:p>
         </w:tc>
@@ -5734,7 +6050,7 @@
               <w:rPr>
                 <w:rtl w:val="0"/>
               </w:rPr>
-              <w:t xml:space="preserve">Google Chrome</w:t>
+              <w:t xml:space="preserve">Desktop Application</w:t>
             </w:r>
           </w:p>
         </w:tc>
@@ -5784,7 +6100,7 @@
               <w:rPr>
                 <w:rtl w:val="0"/>
               </w:rPr>
-              <w:t xml:space="preserve">Yes</w:t>
+              <w:t xml:space="preserve">No</w:t>
             </w:r>
           </w:p>
         </w:tc>
@@ -5836,109 +6152,7 @@
               <w:rPr>
                 <w:rtl w:val="0"/>
               </w:rPr>
-              <w:t xml:space="preserve">Mozilla Firefox</w:t>
-            </w:r>
-          </w:p>
-        </w:tc>
-        <w:tc>
-          <w:tcPr>
-            <w:shd w:fill="auto" w:val="clear"/>
-            <w:tcMar>
-              <w:top w:w="100.0" w:type="dxa"/>
-              <w:left w:w="100.0" w:type="dxa"/>
-              <w:bottom w:w="100.0" w:type="dxa"/>
-              <w:right w:w="100.0" w:type="dxa"/>
-            </w:tcMar>
-          </w:tcPr>
-          <w:p>
-            <w:pPr>
-              <w:widowControl w:val="0"/>
-              <w:spacing w:line="240" w:lineRule="auto"/>
-              <w:contextualSpacing w:val="0"/>
-              <w:rPr/>
-            </w:pPr>
-            <w:r>
-              <w:rPr>
-                <w:rtl w:val="0"/>
-              </w:rPr>
-              <w:t xml:space="preserve">Yes</w:t>
-            </w:r>
-          </w:p>
-        </w:tc>
-        <w:tc>
-          <w:tcPr>
-            <w:shd w:fill="auto" w:val="clear"/>
-            <w:tcMar>
-              <w:top w:w="100.0" w:type="dxa"/>
-              <w:left w:w="100.0" w:type="dxa"/>
-              <w:bottom w:w="100.0" w:type="dxa"/>
-              <w:right w:w="100.0" w:type="dxa"/>
-            </w:tcMar>
-          </w:tcPr>
-          <w:p>
-            <w:pPr>
-              <w:widowControl w:val="0"/>
-              <w:spacing w:line="240" w:lineRule="auto"/>
-              <w:contextualSpacing w:val="0"/>
-              <w:rPr/>
-            </w:pPr>
-            <w:r>
-              <w:rPr>
-                <w:rtl w:val="0"/>
-              </w:rPr>
-              <w:t xml:space="preserve">Yes</w:t>
-            </w:r>
-          </w:p>
-        </w:tc>
-        <w:tc>
-          <w:tcPr>
-            <w:shd w:fill="auto" w:val="clear"/>
-            <w:tcMar>
-              <w:top w:w="100.0" w:type="dxa"/>
-              <w:left w:w="100.0" w:type="dxa"/>
-              <w:bottom w:w="100.0" w:type="dxa"/>
-              <w:right w:w="100.0" w:type="dxa"/>
-            </w:tcMar>
-          </w:tcPr>
-          <w:p>
-            <w:pPr>
-              <w:widowControl w:val="0"/>
-              <w:spacing w:line="240" w:lineRule="auto"/>
-              <w:contextualSpacing w:val="0"/>
-              <w:rPr/>
-            </w:pPr>
-            <w:r>
-              <w:rPr>
-                <w:rtl w:val="0"/>
-              </w:rPr>
-              <w:t xml:space="preserve">Yes</w:t>
-            </w:r>
-          </w:p>
-        </w:tc>
-      </w:tr>
-      <w:tr>
-        <w:tc>
-          <w:tcPr>
-            <w:shd w:fill="c9daf8" w:val="clear"/>
-            <w:tcMar>
-              <w:top w:w="100.0" w:type="dxa"/>
-              <w:left w:w="100.0" w:type="dxa"/>
-              <w:bottom w:w="100.0" w:type="dxa"/>
-              <w:right w:w="100.0" w:type="dxa"/>
-            </w:tcMar>
-          </w:tcPr>
-          <w:p>
-            <w:pPr>
-              <w:widowControl w:val="0"/>
-              <w:spacing w:line="240" w:lineRule="auto"/>
-              <w:contextualSpacing w:val="0"/>
-              <w:rPr/>
-            </w:pPr>
-            <w:r>
-              <w:rPr>
-                <w:rtl w:val="0"/>
-              </w:rPr>
-              <w:t xml:space="preserve">Safari</w:t>
+              <w:t xml:space="preserve">Mobile Application</w:t>
             </w:r>
           </w:p>
         </w:tc>
@@ -6023,107 +6237,46 @@
       <w:pPr>
         <w:contextualSpacing w:val="0"/>
         <w:jc w:val="both"/>
+        <w:rPr>
+          <w:b w:val="1"/>
+        </w:rPr>
+      </w:pPr>
+      <w:r>
+        <w:rPr>
+          <w:rtl w:val="0"/>
+        </w:rPr>
+      </w:r>
+    </w:p>
+    <w:p>
+      <w:pPr>
+        <w:contextualSpacing w:val="0"/>
         <w:rPr/>
       </w:pPr>
       <w:r>
         <w:rPr>
-          <w:rtl w:val="0"/>
-        </w:rPr>
-      </w:r>
-    </w:p>
-    <w:p>
-      <w:pPr>
-        <w:contextualSpacing w:val="0"/>
-        <w:jc w:val="both"/>
-        <w:rPr>
           <w:b w:val="1"/>
-        </w:rPr>
-      </w:pPr>
-      <w:r>
-        <w:rPr>
-          <w:rtl w:val="0"/>
-        </w:rPr>
-      </w:r>
-    </w:p>
-    <w:p>
-      <w:pPr>
-        <w:contextualSpacing w:val="0"/>
-        <w:jc w:val="both"/>
-        <w:rPr>
-          <w:b w:val="1"/>
-        </w:rPr>
-      </w:pPr>
-      <w:r>
-        <w:rPr>
-          <w:rtl w:val="0"/>
-        </w:rPr>
-      </w:r>
-    </w:p>
-    <w:p>
-      <w:pPr>
-        <w:contextualSpacing w:val="0"/>
-        <w:jc w:val="both"/>
+          <w:rtl w:val="0"/>
+        </w:rPr>
+        <w:t xml:space="preserve">4. </w:t>
+      </w:r>
+      <w:r>
         <w:rPr>
           <w:b w:val="1"/>
           <w:u w:val="single"/>
-        </w:rPr>
-      </w:pPr>
+          <w:rtl w:val="0"/>
+        </w:rPr>
+        <w:t xml:space="preserve">BROWSER</w:t>
+      </w:r>
       <w:r>
         <w:rPr>
           <w:b w:val="1"/>
           <w:rtl w:val="0"/>
         </w:rPr>
-        <w:t xml:space="preserve">5. </w:t>
-      </w:r>
-      <w:r>
-        <w:rPr>
-          <w:b w:val="1"/>
-          <w:u w:val="single"/>
-          <w:rtl w:val="0"/>
-        </w:rPr>
-        <w:t xml:space="preserve">SERVER:</w:t>
-      </w:r>
-    </w:p>
-    <w:p>
-      <w:pPr>
-        <w:contextualSpacing w:val="0"/>
-        <w:jc w:val="both"/>
-        <w:rPr>
-          <w:b w:val="1"/>
-        </w:rPr>
-      </w:pPr>
-      <w:r>
-        <w:rPr>
-          <w:rtl w:val="0"/>
-        </w:rPr>
-      </w:r>
-    </w:p>
-    <w:p>
-      <w:pPr>
-        <w:contextualSpacing w:val="0"/>
-        <w:jc w:val="both"/>
-        <w:rPr>
-          <w:b w:val="1"/>
-        </w:rPr>
-      </w:pPr>
-      <w:r>
-        <w:rPr>
-          <w:b w:val="1"/>
-          <w:rtl w:val="0"/>
-        </w:rPr>
+        <w:t xml:space="preserve">:</w:t>
+        <w:br w:type="textWrapping"/>
+        <w:br w:type="textWrapping"/>
         <w:t xml:space="preserve">Terms of reference:</w:t>
-      </w:r>
-    </w:p>
-    <w:p>
-      <w:pPr>
-        <w:contextualSpacing w:val="0"/>
-        <w:rPr/>
-      </w:pPr>
-      <w:r>
-        <w:rPr>
-          <w:b w:val="1"/>
-          <w:rtl w:val="0"/>
-        </w:rPr>
+        <w:br w:type="textWrapping"/>
         <w:br w:type="textWrapping"/>
         <w:t xml:space="preserve">We are considering:</w:t>
         <w:br w:type="textWrapping"/>
@@ -6132,20 +6285,89 @@
         <w:rPr>
           <w:rtl w:val="0"/>
         </w:rPr>
-        <w:t xml:space="preserve">A. Local server</w:t>
+        <w:t xml:space="preserve">A. Internet Explorer</w:t>
+        <w:br w:type="textWrapping"/>
+        <w:t xml:space="preserve">B. Google Chrome</w:t>
+        <w:br w:type="textWrapping"/>
+        <w:t xml:space="preserve">C. Mozilla Firefox</w:t>
+        <w:br w:type="textWrapping"/>
+        <w:t xml:space="preserve">D. Safari </w:t>
+        <w:br w:type="textWrapping"/>
+      </w:r>
+      <w:r>
+        <w:rPr>
+          <w:b w:val="1"/>
+          <w:rtl w:val="0"/>
+        </w:rPr>
+        <w:br w:type="textWrapping"/>
+        <w:t xml:space="preserve">The criteria to which we would use to decide which browser our software would target:</w:t>
+        <w:br w:type="textWrapping"/>
+      </w:r>
+      <w:r>
+        <w:rPr>
+          <w:rtl w:val="0"/>
+        </w:rPr>
+        <w:t xml:space="preserve">A. Familiarity with the browser</w:t>
+        <w:br w:type="textWrapping"/>
+        <w:t xml:space="preserve">B. The overall popularity of browser</w:t>
+        <w:br w:type="textWrapping"/>
+        <w:t xml:space="preserve">C. Compatibility between the browser and proposed software</w:t>
+      </w:r>
+      <w:r>
+        <w:rPr>
+          <w:b w:val="1"/>
+          <w:rtl w:val="0"/>
+        </w:rPr>
+        <w:br w:type="textWrapping"/>
+        <w:br w:type="textWrapping"/>
+      </w:r>
+      <w:r>
+        <w:rPr>
+          <w:rtl w:val="0"/>
+        </w:rPr>
+        <w:t xml:space="preserve">Much like the operating system, there is little importance in the need for only one specific browser to be chosen. More relevant is the need to consider all of them, considering they all see relative use by stakeholders. Therefore, the developers would conduct cross-browser testing once the app is complete.</w:t>
       </w:r>
     </w:p>
     <w:p>
       <w:pPr>
         <w:contextualSpacing w:val="0"/>
         <w:jc w:val="both"/>
+        <w:rPr>
+          <w:b w:val="1"/>
+        </w:rPr>
+      </w:pPr>
+      <w:r>
+        <w:rPr>
+          <w:rtl w:val="0"/>
+        </w:rPr>
+        <w:t xml:space="preserve">However, the recommended browser for this app would be   As a web application, it’s reasonable that the mainstream web browsers would all be compatible. But for the developmental stage, the developers are using Google Chrome.</w:t>
+      </w:r>
+      <w:r>
+        <w:rPr>
+          <w:b w:val="1"/>
+          <w:rtl w:val="0"/>
+        </w:rPr>
+        <w:br w:type="textWrapping"/>
+      </w:r>
+    </w:p>
+    <w:p>
+      <w:pPr>
+        <w:contextualSpacing w:val="0"/>
+        <w:jc w:val="both"/>
         <w:rPr/>
       </w:pPr>
       <w:r>
         <w:rPr>
-          <w:rtl w:val="0"/>
-        </w:rPr>
-        <w:t xml:space="preserve">B. Renting a server</w:t>
+          <w:b w:val="1"/>
+          <w:rtl w:val="0"/>
+        </w:rPr>
+        <w:t xml:space="preserve">Recommended Browser for the Web Application: </w:t>
+      </w:r>
+      <w:r>
+        <w:rPr>
+          <w:rtl w:val="0"/>
+        </w:rPr>
+        <w:t xml:space="preserve">All of the above mentioned browsers.</w:t>
       </w:r>
     </w:p>
     <w:p>
@@ -6158,73 +6380,6 @@
         <w:rPr>
           <w:rtl w:val="0"/>
         </w:rPr>
-      </w:r>
-    </w:p>
-    <w:p>
-      <w:pPr>
-        <w:contextualSpacing w:val="0"/>
-        <w:jc w:val="both"/>
-        <w:rPr>
-          <w:b w:val="1"/>
-        </w:rPr>
-      </w:pPr>
-      <w:r>
-        <w:rPr>
-          <w:b w:val="1"/>
-          <w:rtl w:val="0"/>
-        </w:rPr>
-        <w:t xml:space="preserve">The criteria to which we would use to decide on the server used:</w:t>
-      </w:r>
-    </w:p>
-    <w:p>
-      <w:pPr>
-        <w:contextualSpacing w:val="0"/>
-        <w:rPr/>
-      </w:pPr>
-      <w:r>
-        <w:rPr>
-          <w:rtl w:val="0"/>
-        </w:rPr>
-        <w:t xml:space="preserve">A. Whether the server is paid or free</w:t>
-        <w:br w:type="textWrapping"/>
-        <w:t xml:space="preserve">B. Whether the server is local or public</w:t>
-      </w:r>
-    </w:p>
-    <w:p>
-      <w:pPr>
-        <w:contextualSpacing w:val="0"/>
-        <w:rPr/>
-      </w:pPr>
-      <w:r>
-        <w:rPr>
-          <w:rtl w:val="0"/>
-        </w:rPr>
-        <w:t xml:space="preserve">C. Ease of usage by the team members</w:t>
-      </w:r>
-    </w:p>
-    <w:p>
-      <w:pPr>
-        <w:contextualSpacing w:val="0"/>
-        <w:jc w:val="both"/>
-        <w:rPr/>
-      </w:pPr>
-      <w:r>
-        <w:rPr>
-          <w:rtl w:val="0"/>
-        </w:rPr>
-      </w:r>
-    </w:p>
-    <w:p>
-      <w:pPr>
-        <w:contextualSpacing w:val="0"/>
-        <w:jc w:val="both"/>
-        <w:rPr/>
-      </w:pPr>
-      <w:r>
-        <w:rPr>
-          <w:rtl w:val="0"/>
-        </w:rPr>
-        <w:t xml:space="preserve">None of the team members have experience with renting and using a server for a web app. Therefore, the team has decided to use a local server which would be created using Node.js to host the web app being created by the team.</w:t>
       </w:r>
     </w:p>
     <w:p>
@@ -6295,6 +6450,780 @@
                 <w:b w:val="1"/>
                 <w:rtl w:val="0"/>
               </w:rPr>
+              <w:t xml:space="preserve">Browser</w:t>
+            </w:r>
+          </w:p>
+        </w:tc>
+        <w:tc>
+          <w:tcPr>
+            <w:shd w:fill="c9daf8" w:val="clear"/>
+            <w:tcMar>
+              <w:top w:w="100.0" w:type="dxa"/>
+              <w:left w:w="100.0" w:type="dxa"/>
+              <w:bottom w:w="100.0" w:type="dxa"/>
+              <w:right w:w="100.0" w:type="dxa"/>
+            </w:tcMar>
+          </w:tcPr>
+          <w:p>
+            <w:pPr>
+              <w:widowControl w:val="0"/>
+              <w:spacing w:line="240" w:lineRule="auto"/>
+              <w:contextualSpacing w:val="0"/>
+              <w:rPr>
+                <w:b w:val="1"/>
+              </w:rPr>
+            </w:pPr>
+            <w:r>
+              <w:rPr>
+                <w:b w:val="1"/>
+                <w:rtl w:val="0"/>
+              </w:rPr>
+              <w:t xml:space="preserve">Familiar</w:t>
+            </w:r>
+          </w:p>
+        </w:tc>
+        <w:tc>
+          <w:tcPr>
+            <w:shd w:fill="c9daf8" w:val="clear"/>
+            <w:tcMar>
+              <w:top w:w="100.0" w:type="dxa"/>
+              <w:left w:w="100.0" w:type="dxa"/>
+              <w:bottom w:w="100.0" w:type="dxa"/>
+              <w:right w:w="100.0" w:type="dxa"/>
+            </w:tcMar>
+          </w:tcPr>
+          <w:p>
+            <w:pPr>
+              <w:widowControl w:val="0"/>
+              <w:spacing w:line="240" w:lineRule="auto"/>
+              <w:contextualSpacing w:val="0"/>
+              <w:rPr>
+                <w:b w:val="1"/>
+              </w:rPr>
+            </w:pPr>
+            <w:r>
+              <w:rPr>
+                <w:b w:val="1"/>
+                <w:rtl w:val="0"/>
+              </w:rPr>
+              <w:t xml:space="preserve">Popular</w:t>
+            </w:r>
+          </w:p>
+        </w:tc>
+        <w:tc>
+          <w:tcPr>
+            <w:shd w:fill="c9daf8" w:val="clear"/>
+            <w:tcMar>
+              <w:top w:w="100.0" w:type="dxa"/>
+              <w:left w:w="100.0" w:type="dxa"/>
+              <w:bottom w:w="100.0" w:type="dxa"/>
+              <w:right w:w="100.0" w:type="dxa"/>
+            </w:tcMar>
+          </w:tcPr>
+          <w:p>
+            <w:pPr>
+              <w:widowControl w:val="0"/>
+              <w:spacing w:line="240" w:lineRule="auto"/>
+              <w:contextualSpacing w:val="0"/>
+              <w:rPr>
+                <w:b w:val="1"/>
+              </w:rPr>
+            </w:pPr>
+            <w:r>
+              <w:rPr>
+                <w:b w:val="1"/>
+                <w:rtl w:val="0"/>
+              </w:rPr>
+              <w:t xml:space="preserve">Compatible</w:t>
+            </w:r>
+          </w:p>
+        </w:tc>
+      </w:tr>
+      <w:tr>
+        <w:tc>
+          <w:tcPr>
+            <w:shd w:fill="c9daf8" w:val="clear"/>
+            <w:tcMar>
+              <w:top w:w="100.0" w:type="dxa"/>
+              <w:left w:w="100.0" w:type="dxa"/>
+              <w:bottom w:w="100.0" w:type="dxa"/>
+              <w:right w:w="100.0" w:type="dxa"/>
+            </w:tcMar>
+          </w:tcPr>
+          <w:p>
+            <w:pPr>
+              <w:widowControl w:val="0"/>
+              <w:spacing w:line="240" w:lineRule="auto"/>
+              <w:contextualSpacing w:val="0"/>
+              <w:rPr/>
+            </w:pPr>
+            <w:r>
+              <w:rPr>
+                <w:rtl w:val="0"/>
+              </w:rPr>
+              <w:t xml:space="preserve">Internet Explorer</w:t>
+            </w:r>
+          </w:p>
+        </w:tc>
+        <w:tc>
+          <w:tcPr>
+            <w:shd w:fill="auto" w:val="clear"/>
+            <w:tcMar>
+              <w:top w:w="100.0" w:type="dxa"/>
+              <w:left w:w="100.0" w:type="dxa"/>
+              <w:bottom w:w="100.0" w:type="dxa"/>
+              <w:right w:w="100.0" w:type="dxa"/>
+            </w:tcMar>
+          </w:tcPr>
+          <w:p>
+            <w:pPr>
+              <w:widowControl w:val="0"/>
+              <w:spacing w:line="240" w:lineRule="auto"/>
+              <w:contextualSpacing w:val="0"/>
+              <w:rPr/>
+            </w:pPr>
+            <w:r>
+              <w:rPr>
+                <w:rtl w:val="0"/>
+              </w:rPr>
+              <w:t xml:space="preserve">Yes</w:t>
+            </w:r>
+          </w:p>
+        </w:tc>
+        <w:tc>
+          <w:tcPr>
+            <w:shd w:fill="auto" w:val="clear"/>
+            <w:tcMar>
+              <w:top w:w="100.0" w:type="dxa"/>
+              <w:left w:w="100.0" w:type="dxa"/>
+              <w:bottom w:w="100.0" w:type="dxa"/>
+              <w:right w:w="100.0" w:type="dxa"/>
+            </w:tcMar>
+          </w:tcPr>
+          <w:p>
+            <w:pPr>
+              <w:widowControl w:val="0"/>
+              <w:spacing w:line="240" w:lineRule="auto"/>
+              <w:contextualSpacing w:val="0"/>
+              <w:rPr/>
+            </w:pPr>
+            <w:r>
+              <w:rPr>
+                <w:rtl w:val="0"/>
+              </w:rPr>
+              <w:t xml:space="preserve">Yes</w:t>
+            </w:r>
+          </w:p>
+        </w:tc>
+        <w:tc>
+          <w:tcPr>
+            <w:shd w:fill="auto" w:val="clear"/>
+            <w:tcMar>
+              <w:top w:w="100.0" w:type="dxa"/>
+              <w:left w:w="100.0" w:type="dxa"/>
+              <w:bottom w:w="100.0" w:type="dxa"/>
+              <w:right w:w="100.0" w:type="dxa"/>
+            </w:tcMar>
+          </w:tcPr>
+          <w:p>
+            <w:pPr>
+              <w:widowControl w:val="0"/>
+              <w:spacing w:line="240" w:lineRule="auto"/>
+              <w:contextualSpacing w:val="0"/>
+              <w:rPr/>
+            </w:pPr>
+            <w:r>
+              <w:rPr>
+                <w:rtl w:val="0"/>
+              </w:rPr>
+              <w:t xml:space="preserve">Yes</w:t>
+            </w:r>
+          </w:p>
+        </w:tc>
+      </w:tr>
+      <w:tr>
+        <w:tc>
+          <w:tcPr>
+            <w:shd w:fill="c9daf8" w:val="clear"/>
+            <w:tcMar>
+              <w:top w:w="100.0" w:type="dxa"/>
+              <w:left w:w="100.0" w:type="dxa"/>
+              <w:bottom w:w="100.0" w:type="dxa"/>
+              <w:right w:w="100.0" w:type="dxa"/>
+            </w:tcMar>
+          </w:tcPr>
+          <w:p>
+            <w:pPr>
+              <w:widowControl w:val="0"/>
+              <w:spacing w:line="240" w:lineRule="auto"/>
+              <w:contextualSpacing w:val="0"/>
+              <w:rPr/>
+            </w:pPr>
+            <w:r>
+              <w:rPr>
+                <w:rtl w:val="0"/>
+              </w:rPr>
+              <w:t xml:space="preserve">Google Chrome</w:t>
+            </w:r>
+          </w:p>
+        </w:tc>
+        <w:tc>
+          <w:tcPr>
+            <w:shd w:fill="auto" w:val="clear"/>
+            <w:tcMar>
+              <w:top w:w="100.0" w:type="dxa"/>
+              <w:left w:w="100.0" w:type="dxa"/>
+              <w:bottom w:w="100.0" w:type="dxa"/>
+              <w:right w:w="100.0" w:type="dxa"/>
+            </w:tcMar>
+          </w:tcPr>
+          <w:p>
+            <w:pPr>
+              <w:widowControl w:val="0"/>
+              <w:spacing w:line="240" w:lineRule="auto"/>
+              <w:contextualSpacing w:val="0"/>
+              <w:rPr/>
+            </w:pPr>
+            <w:r>
+              <w:rPr>
+                <w:rtl w:val="0"/>
+              </w:rPr>
+              <w:t xml:space="preserve">Yes</w:t>
+            </w:r>
+          </w:p>
+        </w:tc>
+        <w:tc>
+          <w:tcPr>
+            <w:shd w:fill="auto" w:val="clear"/>
+            <w:tcMar>
+              <w:top w:w="100.0" w:type="dxa"/>
+              <w:left w:w="100.0" w:type="dxa"/>
+              <w:bottom w:w="100.0" w:type="dxa"/>
+              <w:right w:w="100.0" w:type="dxa"/>
+            </w:tcMar>
+          </w:tcPr>
+          <w:p>
+            <w:pPr>
+              <w:widowControl w:val="0"/>
+              <w:spacing w:line="240" w:lineRule="auto"/>
+              <w:contextualSpacing w:val="0"/>
+              <w:rPr/>
+            </w:pPr>
+            <w:r>
+              <w:rPr>
+                <w:rtl w:val="0"/>
+              </w:rPr>
+              <w:t xml:space="preserve">Yes</w:t>
+            </w:r>
+          </w:p>
+        </w:tc>
+        <w:tc>
+          <w:tcPr>
+            <w:shd w:fill="auto" w:val="clear"/>
+            <w:tcMar>
+              <w:top w:w="100.0" w:type="dxa"/>
+              <w:left w:w="100.0" w:type="dxa"/>
+              <w:bottom w:w="100.0" w:type="dxa"/>
+              <w:right w:w="100.0" w:type="dxa"/>
+            </w:tcMar>
+          </w:tcPr>
+          <w:p>
+            <w:pPr>
+              <w:widowControl w:val="0"/>
+              <w:spacing w:line="240" w:lineRule="auto"/>
+              <w:contextualSpacing w:val="0"/>
+              <w:rPr/>
+            </w:pPr>
+            <w:r>
+              <w:rPr>
+                <w:rtl w:val="0"/>
+              </w:rPr>
+              <w:t xml:space="preserve">Yes</w:t>
+            </w:r>
+          </w:p>
+        </w:tc>
+      </w:tr>
+      <w:tr>
+        <w:tc>
+          <w:tcPr>
+            <w:shd w:fill="c9daf8" w:val="clear"/>
+            <w:tcMar>
+              <w:top w:w="100.0" w:type="dxa"/>
+              <w:left w:w="100.0" w:type="dxa"/>
+              <w:bottom w:w="100.0" w:type="dxa"/>
+              <w:right w:w="100.0" w:type="dxa"/>
+            </w:tcMar>
+          </w:tcPr>
+          <w:p>
+            <w:pPr>
+              <w:widowControl w:val="0"/>
+              <w:spacing w:line="240" w:lineRule="auto"/>
+              <w:contextualSpacing w:val="0"/>
+              <w:rPr/>
+            </w:pPr>
+            <w:r>
+              <w:rPr>
+                <w:rtl w:val="0"/>
+              </w:rPr>
+              <w:t xml:space="preserve">Mozilla Firefox</w:t>
+            </w:r>
+          </w:p>
+        </w:tc>
+        <w:tc>
+          <w:tcPr>
+            <w:shd w:fill="auto" w:val="clear"/>
+            <w:tcMar>
+              <w:top w:w="100.0" w:type="dxa"/>
+              <w:left w:w="100.0" w:type="dxa"/>
+              <w:bottom w:w="100.0" w:type="dxa"/>
+              <w:right w:w="100.0" w:type="dxa"/>
+            </w:tcMar>
+          </w:tcPr>
+          <w:p>
+            <w:pPr>
+              <w:widowControl w:val="0"/>
+              <w:spacing w:line="240" w:lineRule="auto"/>
+              <w:contextualSpacing w:val="0"/>
+              <w:rPr/>
+            </w:pPr>
+            <w:r>
+              <w:rPr>
+                <w:rtl w:val="0"/>
+              </w:rPr>
+              <w:t xml:space="preserve">Yes</w:t>
+            </w:r>
+          </w:p>
+        </w:tc>
+        <w:tc>
+          <w:tcPr>
+            <w:shd w:fill="auto" w:val="clear"/>
+            <w:tcMar>
+              <w:top w:w="100.0" w:type="dxa"/>
+              <w:left w:w="100.0" w:type="dxa"/>
+              <w:bottom w:w="100.0" w:type="dxa"/>
+              <w:right w:w="100.0" w:type="dxa"/>
+            </w:tcMar>
+          </w:tcPr>
+          <w:p>
+            <w:pPr>
+              <w:widowControl w:val="0"/>
+              <w:spacing w:line="240" w:lineRule="auto"/>
+              <w:contextualSpacing w:val="0"/>
+              <w:rPr/>
+            </w:pPr>
+            <w:r>
+              <w:rPr>
+                <w:rtl w:val="0"/>
+              </w:rPr>
+              <w:t xml:space="preserve">Yes</w:t>
+            </w:r>
+          </w:p>
+        </w:tc>
+        <w:tc>
+          <w:tcPr>
+            <w:shd w:fill="auto" w:val="clear"/>
+            <w:tcMar>
+              <w:top w:w="100.0" w:type="dxa"/>
+              <w:left w:w="100.0" w:type="dxa"/>
+              <w:bottom w:w="100.0" w:type="dxa"/>
+              <w:right w:w="100.0" w:type="dxa"/>
+            </w:tcMar>
+          </w:tcPr>
+          <w:p>
+            <w:pPr>
+              <w:widowControl w:val="0"/>
+              <w:spacing w:line="240" w:lineRule="auto"/>
+              <w:contextualSpacing w:val="0"/>
+              <w:rPr/>
+            </w:pPr>
+            <w:r>
+              <w:rPr>
+                <w:rtl w:val="0"/>
+              </w:rPr>
+              <w:t xml:space="preserve">Yes</w:t>
+            </w:r>
+          </w:p>
+        </w:tc>
+      </w:tr>
+      <w:tr>
+        <w:tc>
+          <w:tcPr>
+            <w:shd w:fill="c9daf8" w:val="clear"/>
+            <w:tcMar>
+              <w:top w:w="100.0" w:type="dxa"/>
+              <w:left w:w="100.0" w:type="dxa"/>
+              <w:bottom w:w="100.0" w:type="dxa"/>
+              <w:right w:w="100.0" w:type="dxa"/>
+            </w:tcMar>
+          </w:tcPr>
+          <w:p>
+            <w:pPr>
+              <w:widowControl w:val="0"/>
+              <w:spacing w:line="240" w:lineRule="auto"/>
+              <w:contextualSpacing w:val="0"/>
+              <w:rPr/>
+            </w:pPr>
+            <w:r>
+              <w:rPr>
+                <w:rtl w:val="0"/>
+              </w:rPr>
+              <w:t xml:space="preserve">Safari</w:t>
+            </w:r>
+          </w:p>
+        </w:tc>
+        <w:tc>
+          <w:tcPr>
+            <w:shd w:fill="auto" w:val="clear"/>
+            <w:tcMar>
+              <w:top w:w="100.0" w:type="dxa"/>
+              <w:left w:w="100.0" w:type="dxa"/>
+              <w:bottom w:w="100.0" w:type="dxa"/>
+              <w:right w:w="100.0" w:type="dxa"/>
+            </w:tcMar>
+          </w:tcPr>
+          <w:p>
+            <w:pPr>
+              <w:widowControl w:val="0"/>
+              <w:spacing w:line="240" w:lineRule="auto"/>
+              <w:contextualSpacing w:val="0"/>
+              <w:rPr/>
+            </w:pPr>
+            <w:r>
+              <w:rPr>
+                <w:rtl w:val="0"/>
+              </w:rPr>
+              <w:t xml:space="preserve">Yes</w:t>
+            </w:r>
+          </w:p>
+        </w:tc>
+        <w:tc>
+          <w:tcPr>
+            <w:shd w:fill="auto" w:val="clear"/>
+            <w:tcMar>
+              <w:top w:w="100.0" w:type="dxa"/>
+              <w:left w:w="100.0" w:type="dxa"/>
+              <w:bottom w:w="100.0" w:type="dxa"/>
+              <w:right w:w="100.0" w:type="dxa"/>
+            </w:tcMar>
+          </w:tcPr>
+          <w:p>
+            <w:pPr>
+              <w:widowControl w:val="0"/>
+              <w:spacing w:line="240" w:lineRule="auto"/>
+              <w:contextualSpacing w:val="0"/>
+              <w:rPr/>
+            </w:pPr>
+            <w:r>
+              <w:rPr>
+                <w:rtl w:val="0"/>
+              </w:rPr>
+              <w:t xml:space="preserve">Yes</w:t>
+            </w:r>
+          </w:p>
+        </w:tc>
+        <w:tc>
+          <w:tcPr>
+            <w:shd w:fill="auto" w:val="clear"/>
+            <w:tcMar>
+              <w:top w:w="100.0" w:type="dxa"/>
+              <w:left w:w="100.0" w:type="dxa"/>
+              <w:bottom w:w="100.0" w:type="dxa"/>
+              <w:right w:w="100.0" w:type="dxa"/>
+            </w:tcMar>
+          </w:tcPr>
+          <w:p>
+            <w:pPr>
+              <w:widowControl w:val="0"/>
+              <w:spacing w:line="240" w:lineRule="auto"/>
+              <w:contextualSpacing w:val="0"/>
+              <w:rPr/>
+            </w:pPr>
+            <w:r>
+              <w:rPr>
+                <w:rtl w:val="0"/>
+              </w:rPr>
+              <w:t xml:space="preserve">Yes</w:t>
+            </w:r>
+          </w:p>
+        </w:tc>
+      </w:tr>
+    </w:tbl>
+    <w:p>
+      <w:pPr>
+        <w:contextualSpacing w:val="0"/>
+        <w:jc w:val="both"/>
+        <w:rPr/>
+      </w:pPr>
+      <w:r>
+        <w:rPr>
+          <w:rtl w:val="0"/>
+        </w:rPr>
+      </w:r>
+    </w:p>
+    <w:p>
+      <w:pPr>
+        <w:contextualSpacing w:val="0"/>
+        <w:jc w:val="both"/>
+        <w:rPr>
+          <w:b w:val="1"/>
+        </w:rPr>
+      </w:pPr>
+      <w:r>
+        <w:rPr>
+          <w:rtl w:val="0"/>
+        </w:rPr>
+      </w:r>
+    </w:p>
+    <w:p>
+      <w:pPr>
+        <w:contextualSpacing w:val="0"/>
+        <w:jc w:val="both"/>
+        <w:rPr>
+          <w:b w:val="1"/>
+        </w:rPr>
+      </w:pPr>
+      <w:r>
+        <w:rPr>
+          <w:rtl w:val="0"/>
+        </w:rPr>
+      </w:r>
+    </w:p>
+    <w:p>
+      <w:pPr>
+        <w:contextualSpacing w:val="0"/>
+        <w:jc w:val="both"/>
+        <w:rPr>
+          <w:b w:val="1"/>
+          <w:u w:val="single"/>
+        </w:rPr>
+      </w:pPr>
+      <w:r>
+        <w:rPr>
+          <w:b w:val="1"/>
+          <w:rtl w:val="0"/>
+        </w:rPr>
+        <w:t xml:space="preserve">5. </w:t>
+      </w:r>
+      <w:r>
+        <w:rPr>
+          <w:b w:val="1"/>
+          <w:u w:val="single"/>
+          <w:rtl w:val="0"/>
+        </w:rPr>
+        <w:t xml:space="preserve">SERVER:</w:t>
+      </w:r>
+    </w:p>
+    <w:p>
+      <w:pPr>
+        <w:contextualSpacing w:val="0"/>
+        <w:jc w:val="both"/>
+        <w:rPr>
+          <w:b w:val="1"/>
+        </w:rPr>
+      </w:pPr>
+      <w:r>
+        <w:rPr>
+          <w:rtl w:val="0"/>
+        </w:rPr>
+      </w:r>
+    </w:p>
+    <w:p>
+      <w:pPr>
+        <w:contextualSpacing w:val="0"/>
+        <w:jc w:val="both"/>
+        <w:rPr>
+          <w:b w:val="1"/>
+        </w:rPr>
+      </w:pPr>
+      <w:r>
+        <w:rPr>
+          <w:b w:val="1"/>
+          <w:rtl w:val="0"/>
+        </w:rPr>
+        <w:t xml:space="preserve">Terms of reference:</w:t>
+      </w:r>
+    </w:p>
+    <w:p>
+      <w:pPr>
+        <w:contextualSpacing w:val="0"/>
+        <w:rPr/>
+      </w:pPr>
+      <w:r>
+        <w:rPr>
+          <w:b w:val="1"/>
+          <w:rtl w:val="0"/>
+        </w:rPr>
+        <w:br w:type="textWrapping"/>
+        <w:t xml:space="preserve">We are considering:</w:t>
+        <w:br w:type="textWrapping"/>
+      </w:r>
+      <w:r>
+        <w:rPr>
+          <w:rtl w:val="0"/>
+        </w:rPr>
+        <w:t xml:space="preserve">A. Local server</w:t>
+      </w:r>
+    </w:p>
+    <w:p>
+      <w:pPr>
+        <w:contextualSpacing w:val="0"/>
+        <w:jc w:val="both"/>
+        <w:rPr/>
+      </w:pPr>
+      <w:r>
+        <w:rPr>
+          <w:rtl w:val="0"/>
+        </w:rPr>
+        <w:t xml:space="preserve">B. Renting a server</w:t>
+      </w:r>
+    </w:p>
+    <w:p>
+      <w:pPr>
+        <w:contextualSpacing w:val="0"/>
+        <w:jc w:val="both"/>
+        <w:rPr/>
+      </w:pPr>
+      <w:r>
+        <w:rPr>
+          <w:rtl w:val="0"/>
+        </w:rPr>
+      </w:r>
+    </w:p>
+    <w:p>
+      <w:pPr>
+        <w:contextualSpacing w:val="0"/>
+        <w:jc w:val="both"/>
+        <w:rPr>
+          <w:b w:val="1"/>
+        </w:rPr>
+      </w:pPr>
+      <w:r>
+        <w:rPr>
+          <w:b w:val="1"/>
+          <w:rtl w:val="0"/>
+        </w:rPr>
+        <w:t xml:space="preserve">The criteria to which we would use to decide on the server used:</w:t>
+      </w:r>
+    </w:p>
+    <w:p>
+      <w:pPr>
+        <w:contextualSpacing w:val="0"/>
+        <w:rPr/>
+      </w:pPr>
+      <w:r>
+        <w:rPr>
+          <w:rtl w:val="0"/>
+        </w:rPr>
+        <w:t xml:space="preserve">A. Whether the server is paid or free</w:t>
+        <w:br w:type="textWrapping"/>
+        <w:t xml:space="preserve">B. Whether the server is local or public</w:t>
+      </w:r>
+    </w:p>
+    <w:p>
+      <w:pPr>
+        <w:contextualSpacing w:val="0"/>
+        <w:rPr/>
+      </w:pPr>
+      <w:r>
+        <w:rPr>
+          <w:rtl w:val="0"/>
+        </w:rPr>
+        <w:t xml:space="preserve">C. Ease of usage by the team members</w:t>
+      </w:r>
+    </w:p>
+    <w:p>
+      <w:pPr>
+        <w:contextualSpacing w:val="0"/>
+        <w:jc w:val="both"/>
+        <w:rPr/>
+      </w:pPr>
+      <w:r>
+        <w:rPr>
+          <w:rtl w:val="0"/>
+        </w:rPr>
+      </w:r>
+    </w:p>
+    <w:p>
+      <w:pPr>
+        <w:contextualSpacing w:val="0"/>
+        <w:jc w:val="both"/>
+        <w:rPr/>
+      </w:pPr>
+      <w:r>
+        <w:rPr>
+          <w:rtl w:val="0"/>
+        </w:rPr>
+        <w:t xml:space="preserve">None of the team members have experience with renting and using a server for a web app. Therefore, the team has decided to use a local server which would be created using Node.js to host the web app being created by the team.</w:t>
+      </w:r>
+    </w:p>
+    <w:p>
+      <w:pPr>
+        <w:contextualSpacing w:val="0"/>
+        <w:jc w:val="both"/>
+        <w:rPr/>
+      </w:pPr>
+      <w:r>
+        <w:rPr>
+          <w:rtl w:val="0"/>
+        </w:rPr>
+      </w:r>
+    </w:p>
+    <w:tbl>
+      <w:tblPr>
+        <w:tblStyle w:val="Table7"/>
+        <w:tblW w:w="9029.0" w:type="dxa"/>
+        <w:jc w:val="left"/>
+        <w:tblInd w:w="100.0" w:type="pct"/>
+        <w:tblBorders>
+          <w:top w:color="000000" w:space="0" w:sz="8" w:val="single"/>
+          <w:left w:color="000000" w:space="0" w:sz="8" w:val="single"/>
+          <w:bottom w:color="000000" w:space="0" w:sz="8" w:val="single"/>
+          <w:right w:color="000000" w:space="0" w:sz="8" w:val="single"/>
+          <w:insideH w:color="000000" w:space="0" w:sz="8" w:val="single"/>
+          <w:insideV w:color="000000" w:space="0" w:sz="8" w:val="single"/>
+        </w:tblBorders>
+        <w:tblLayout w:type="fixed"/>
+        <w:tblLook w:val="0600"/>
+      </w:tblPr>
+      <w:tblGrid>
+        <w:gridCol w:w="2258"/>
+        <w:gridCol w:w="2257"/>
+        <w:gridCol w:w="2257"/>
+        <w:gridCol w:w="2257"/>
+        <w:tblGridChange w:id="0">
+          <w:tblGrid>
+            <w:gridCol w:w="2258"/>
+            <w:gridCol w:w="2257"/>
+            <w:gridCol w:w="2257"/>
+            <w:gridCol w:w="2257"/>
+          </w:tblGrid>
+        </w:tblGridChange>
+      </w:tblGrid>
+      <w:tr>
+        <w:tc>
+          <w:tcPr>
+            <w:shd w:fill="c9daf8" w:val="clear"/>
+            <w:tcMar>
+              <w:top w:w="100.0" w:type="dxa"/>
+              <w:left w:w="100.0" w:type="dxa"/>
+              <w:bottom w:w="100.0" w:type="dxa"/>
+              <w:right w:w="100.0" w:type="dxa"/>
+            </w:tcMar>
+          </w:tcPr>
+          <w:p>
+            <w:pPr>
+              <w:widowControl w:val="0"/>
+              <w:spacing w:line="240" w:lineRule="auto"/>
+              <w:contextualSpacing w:val="0"/>
+              <w:rPr>
+                <w:b w:val="1"/>
+              </w:rPr>
+            </w:pPr>
+            <w:r>
+              <w:rPr>
+                <w:b w:val="1"/>
+                <w:rtl w:val="0"/>
+              </w:rPr>
               <w:t xml:space="preserve">Server</w:t>
             </w:r>
           </w:p>
@@ -6908,7 +7837,7 @@
     </w:p>
     <w:tbl>
       <w:tblPr>
-        <w:tblStyle w:val="Table7"/>
+        <w:tblStyle w:val="Table8"/>
         <w:tblW w:w="9135.0" w:type="dxa"/>
         <w:jc w:val="left"/>
         <w:tblInd w:w="100.0" w:type="pct"/>
@@ -8876,7 +9805,7 @@
     </w:p>
     <w:tbl>
       <w:tblPr>
-        <w:tblStyle w:val="Table8"/>
+        <w:tblStyle w:val="Table9"/>
         <w:tblW w:w="9029.0" w:type="dxa"/>
         <w:jc w:val="left"/>
         <w:tblInd w:w="100.0" w:type="pct"/>
@@ -9008,7 +9937,7 @@
               <w:widowControl w:val="0"/>
               <w:numPr>
                 <w:ilvl w:val="0"/>
-                <w:numId w:val="11"/>
+                <w:numId w:val="12"/>
               </w:numPr>
               <w:spacing w:line="240" w:lineRule="auto"/>
               <w:ind w:left="720" w:hanging="360"/>
@@ -9073,7 +10002,7 @@
               <w:widowControl w:val="0"/>
               <w:numPr>
                 <w:ilvl w:val="0"/>
-                <w:numId w:val="11"/>
+                <w:numId w:val="12"/>
               </w:numPr>
               <w:spacing w:line="240" w:lineRule="auto"/>
               <w:ind w:left="720" w:hanging="360"/>
@@ -9141,7 +10070,7 @@
               <w:widowControl w:val="0"/>
               <w:numPr>
                 <w:ilvl w:val="0"/>
-                <w:numId w:val="11"/>
+                <w:numId w:val="12"/>
               </w:numPr>
               <w:spacing w:line="240" w:lineRule="auto"/>
               <w:ind w:left="720" w:hanging="360"/>
@@ -9209,7 +10138,7 @@
               <w:widowControl w:val="0"/>
               <w:numPr>
                 <w:ilvl w:val="0"/>
-                <w:numId w:val="15"/>
+                <w:numId w:val="17"/>
               </w:numPr>
               <w:spacing w:line="240" w:lineRule="auto"/>
               <w:ind w:left="720" w:hanging="360"/>
@@ -9274,7 +10203,7 @@
               <w:widowControl w:val="0"/>
               <w:numPr>
                 <w:ilvl w:val="0"/>
-                <w:numId w:val="11"/>
+                <w:numId w:val="12"/>
               </w:numPr>
               <w:spacing w:line="240" w:lineRule="auto"/>
               <w:ind w:left="720" w:hanging="360"/>
@@ -10423,6 +11352,10 @@
         <w:ind w:left="720" w:hanging="360"/>
       </w:pPr>
       <w:rPr>
+        <w:rFonts w:ascii="Arial" w:cs="Arial" w:eastAsia="Arial" w:hAnsi="Arial"/>
+        <w:color w:val="777777"/>
+        <w:sz w:val="21"/>
+        <w:szCs w:val="21"/>
         <w:u w:val="none"/>
       </w:rPr>
     </w:lvl>
@@ -10746,8 +11679,8 @@
   <w:abstractNum w:abstractNumId="13">
     <w:lvl w:ilvl="0">
       <w:start w:val="1"/>
-      <w:numFmt w:val="bullet"/>
-      <w:lvlText w:val="●"/>
+      <w:numFmt w:val="decimal"/>
+      <w:lvlText w:val="%1."/>
       <w:lvlJc w:val="left"/>
       <w:pPr>
         <w:ind w:left="720" w:hanging="360"/>
@@ -10758,8 +11691,8 @@
     </w:lvl>
     <w:lvl w:ilvl="1">
       <w:start w:val="1"/>
-      <w:numFmt w:val="bullet"/>
-      <w:lvlText w:val="○"/>
+      <w:numFmt w:val="lowerLetter"/>
+      <w:lvlText w:val="%2."/>
       <w:lvlJc w:val="left"/>
       <w:pPr>
         <w:ind w:left="1440" w:hanging="360"/>
@@ -10770,9 +11703,9 @@
     </w:lvl>
     <w:lvl w:ilvl="2">
       <w:start w:val="1"/>
-      <w:numFmt w:val="bullet"/>
-      <w:lvlText w:val="■"/>
-      <w:lvlJc w:val="left"/>
+      <w:numFmt w:val="lowerRoman"/>
+      <w:lvlText w:val="%3."/>
+      <w:lvlJc w:val="right"/>
       <w:pPr>
         <w:ind w:left="2160" w:hanging="360"/>
       </w:pPr>
@@ -10782,8 +11715,8 @@
     </w:lvl>
     <w:lvl w:ilvl="3">
       <w:start w:val="1"/>
-      <w:numFmt w:val="bullet"/>
-      <w:lvlText w:val="●"/>
+      <w:numFmt w:val="decimal"/>
+      <w:lvlText w:val="%4."/>
       <w:lvlJc w:val="left"/>
       <w:pPr>
         <w:ind w:left="2880" w:hanging="360"/>
@@ -10794,8 +11727,8 @@
     </w:lvl>
     <w:lvl w:ilvl="4">
       <w:start w:val="1"/>
-      <w:numFmt w:val="bullet"/>
-      <w:lvlText w:val="○"/>
+      <w:numFmt w:val="lowerLetter"/>
+      <w:lvlText w:val="%5."/>
       <w:lvlJc w:val="left"/>
       <w:pPr>
         <w:ind w:left="3600" w:hanging="360"/>
@@ -10806,9 +11739,9 @@
     </w:lvl>
     <w:lvl w:ilvl="5">
       <w:start w:val="1"/>
-      <w:numFmt w:val="bullet"/>
-      <w:lvlText w:val="■"/>
-      <w:lvlJc w:val="left"/>
+      <w:numFmt w:val="lowerRoman"/>
+      <w:lvlText w:val="%6."/>
+      <w:lvlJc w:val="right"/>
       <w:pPr>
         <w:ind w:left="4320" w:hanging="360"/>
       </w:pPr>
@@ -10818,8 +11751,8 @@
     </w:lvl>
     <w:lvl w:ilvl="6">
       <w:start w:val="1"/>
-      <w:numFmt w:val="bullet"/>
-      <w:lvlText w:val="●"/>
+      <w:numFmt w:val="decimal"/>
+      <w:lvlText w:val="%7."/>
       <w:lvlJc w:val="left"/>
       <w:pPr>
         <w:ind w:left="5040" w:hanging="360"/>
@@ -10830,8 +11763,8 @@
     </w:lvl>
     <w:lvl w:ilvl="7">
       <w:start w:val="1"/>
-      <w:numFmt w:val="bullet"/>
-      <w:lvlText w:val="○"/>
+      <w:numFmt w:val="lowerLetter"/>
+      <w:lvlText w:val="%8."/>
       <w:lvlJc w:val="left"/>
       <w:pPr>
         <w:ind w:left="5760" w:hanging="360"/>
@@ -10842,9 +11775,9 @@
     </w:lvl>
     <w:lvl w:ilvl="8">
       <w:start w:val="1"/>
-      <w:numFmt w:val="bullet"/>
-      <w:lvlText w:val="■"/>
-      <w:lvlJc w:val="left"/>
+      <w:numFmt w:val="lowerRoman"/>
+      <w:lvlText w:val="%9."/>
+      <w:lvlJc w:val="right"/>
       <w:pPr>
         <w:ind w:left="6480" w:hanging="360"/>
       </w:pPr>
@@ -11076,8 +12009,8 @@
   <w:abstractNum w:abstractNumId="16">
     <w:lvl w:ilvl="0">
       <w:start w:val="1"/>
-      <w:numFmt w:val="decimal"/>
-      <w:lvlText w:val="%1."/>
+      <w:numFmt w:val="bullet"/>
+      <w:lvlText w:val="●"/>
       <w:lvlJc w:val="left"/>
       <w:pPr>
         <w:ind w:left="720" w:hanging="360"/>
@@ -11088,8 +12021,8 @@
     </w:lvl>
     <w:lvl w:ilvl="1">
       <w:start w:val="1"/>
-      <w:numFmt w:val="lowerLetter"/>
-      <w:lvlText w:val="%2."/>
+      <w:numFmt w:val="bullet"/>
+      <w:lvlText w:val="○"/>
       <w:lvlJc w:val="left"/>
       <w:pPr>
         <w:ind w:left="1440" w:hanging="360"/>
@@ -11100,9 +12033,9 @@
     </w:lvl>
     <w:lvl w:ilvl="2">
       <w:start w:val="1"/>
-      <w:numFmt w:val="lowerRoman"/>
-      <w:lvlText w:val="%3."/>
-      <w:lvlJc w:val="right"/>
+      <w:numFmt w:val="bullet"/>
+      <w:lvlText w:val="■"/>
+      <w:lvlJc w:val="left"/>
       <w:pPr>
         <w:ind w:left="2160" w:hanging="360"/>
       </w:pPr>
@@ -11112,8 +12045,8 @@
     </w:lvl>
     <w:lvl w:ilvl="3">
       <w:start w:val="1"/>
-      <w:numFmt w:val="decimal"/>
-      <w:lvlText w:val="%4."/>
+      <w:numFmt w:val="bullet"/>
+      <w:lvlText w:val="●"/>
       <w:lvlJc w:val="left"/>
       <w:pPr>
         <w:ind w:left="2880" w:hanging="360"/>
@@ -11124,8 +12057,8 @@
     </w:lvl>
     <w:lvl w:ilvl="4">
       <w:start w:val="1"/>
-      <w:numFmt w:val="lowerLetter"/>
-      <w:lvlText w:val="%5."/>
+      <w:numFmt w:val="bullet"/>
+      <w:lvlText w:val="○"/>
       <w:lvlJc w:val="left"/>
       <w:pPr>
         <w:ind w:left="3600" w:hanging="360"/>
@@ -11136,9 +12069,9 @@
     </w:lvl>
     <w:lvl w:ilvl="5">
       <w:start w:val="1"/>
-      <w:numFmt w:val="lowerRoman"/>
-      <w:lvlText w:val="%6."/>
-      <w:lvlJc w:val="right"/>
+      <w:numFmt w:val="bullet"/>
+      <w:lvlText w:val="■"/>
+      <w:lvlJc w:val="left"/>
       <w:pPr>
         <w:ind w:left="4320" w:hanging="360"/>
       </w:pPr>
@@ -11148,8 +12081,8 @@
     </w:lvl>
     <w:lvl w:ilvl="6">
       <w:start w:val="1"/>
-      <w:numFmt w:val="decimal"/>
-      <w:lvlText w:val="%7."/>
+      <w:numFmt w:val="bullet"/>
+      <w:lvlText w:val="●"/>
       <w:lvlJc w:val="left"/>
       <w:pPr>
         <w:ind w:left="5040" w:hanging="360"/>
@@ -11160,8 +12093,8 @@
     </w:lvl>
     <w:lvl w:ilvl="7">
       <w:start w:val="1"/>
-      <w:numFmt w:val="lowerLetter"/>
-      <w:lvlText w:val="%8."/>
+      <w:numFmt w:val="bullet"/>
+      <w:lvlText w:val="○"/>
       <w:lvlJc w:val="left"/>
       <w:pPr>
         <w:ind w:left="5760" w:hanging="360"/>
@@ -11172,9 +12105,119 @@
     </w:lvl>
     <w:lvl w:ilvl="8">
       <w:start w:val="1"/>
-      <w:numFmt w:val="lowerRoman"/>
-      <w:lvlText w:val="%9."/>
-      <w:lvlJc w:val="right"/>
+      <w:numFmt w:val="bullet"/>
+      <w:lvlText w:val="■"/>
+      <w:lvlJc w:val="left"/>
+      <w:pPr>
+        <w:ind w:left="6480" w:hanging="360"/>
+      </w:pPr>
+      <w:rPr>
+        <w:u w:val="none"/>
+      </w:rPr>
+    </w:lvl>
+  </w:abstractNum>
+  <w:abstractNum w:abstractNumId="17">
+    <w:lvl w:ilvl="0">
+      <w:start w:val="1"/>
+      <w:numFmt w:val="bullet"/>
+      <w:lvlText w:val="●"/>
+      <w:lvlJc w:val="left"/>
+      <w:pPr>
+        <w:ind w:left="720" w:hanging="360"/>
+      </w:pPr>
+      <w:rPr>
+        <w:u w:val="none"/>
+      </w:rPr>
+    </w:lvl>
+    <w:lvl w:ilvl="1">
+      <w:start w:val="1"/>
+      <w:numFmt w:val="bullet"/>
+      <w:lvlText w:val="○"/>
+      <w:lvlJc w:val="left"/>
+      <w:pPr>
+        <w:ind w:left="1440" w:hanging="360"/>
+      </w:pPr>
+      <w:rPr>
+        <w:u w:val="none"/>
+      </w:rPr>
+    </w:lvl>
+    <w:lvl w:ilvl="2">
+      <w:start w:val="1"/>
+      <w:numFmt w:val="bullet"/>
+      <w:lvlText w:val="■"/>
+      <w:lvlJc w:val="left"/>
+      <w:pPr>
+        <w:ind w:left="2160" w:hanging="360"/>
+      </w:pPr>
+      <w:rPr>
+        <w:u w:val="none"/>
+      </w:rPr>
+    </w:lvl>
+    <w:lvl w:ilvl="3">
+      <w:start w:val="1"/>
+      <w:numFmt w:val="bullet"/>
+      <w:lvlText w:val="●"/>
+      <w:lvlJc w:val="left"/>
+      <w:pPr>
+        <w:ind w:left="2880" w:hanging="360"/>
+      </w:pPr>
+      <w:rPr>
+        <w:u w:val="none"/>
+      </w:rPr>
+    </w:lvl>
+    <w:lvl w:ilvl="4">
+      <w:start w:val="1"/>
+      <w:numFmt w:val="bullet"/>
+      <w:lvlText w:val="○"/>
+      <w:lvlJc w:val="left"/>
+      <w:pPr>
+        <w:ind w:left="3600" w:hanging="360"/>
+      </w:pPr>
+      <w:rPr>
+        <w:u w:val="none"/>
+      </w:rPr>
+    </w:lvl>
+    <w:lvl w:ilvl="5">
+      <w:start w:val="1"/>
+      <w:numFmt w:val="bullet"/>
+      <w:lvlText w:val="■"/>
+      <w:lvlJc w:val="left"/>
+      <w:pPr>
+        <w:ind w:left="4320" w:hanging="360"/>
+      </w:pPr>
+      <w:rPr>
+        <w:u w:val="none"/>
+      </w:rPr>
+    </w:lvl>
+    <w:lvl w:ilvl="6">
+      <w:start w:val="1"/>
+      <w:numFmt w:val="bullet"/>
+      <w:lvlText w:val="●"/>
+      <w:lvlJc w:val="left"/>
+      <w:pPr>
+        <w:ind w:left="5040" w:hanging="360"/>
+      </w:pPr>
+      <w:rPr>
+        <w:u w:val="none"/>
+      </w:rPr>
+    </w:lvl>
+    <w:lvl w:ilvl="7">
+      <w:start w:val="1"/>
+      <w:numFmt w:val="bullet"/>
+      <w:lvlText w:val="○"/>
+      <w:lvlJc w:val="left"/>
+      <w:pPr>
+        <w:ind w:left="5760" w:hanging="360"/>
+      </w:pPr>
+      <w:rPr>
+        <w:u w:val="none"/>
+      </w:rPr>
+    </w:lvl>
+    <w:lvl w:ilvl="8">
+      <w:start w:val="1"/>
+      <w:numFmt w:val="bullet"/>
+      <w:lvlText w:val="■"/>
+      <w:lvlJc w:val="left"/>
       <w:pPr>
         <w:ind w:left="6480" w:hanging="360"/>
       </w:pPr>
@@ -11230,6 +12273,9 @@
   </w:num>
   <w:num w:numId="16">
     <w:abstractNumId w:val="16"/>
+  </w:num>
+  <w:num w:numId="17">
+    <w:abstractNumId w:val="17"/>
   </w:num>
 </w:numbering>
 </file>
@@ -11464,6 +12510,19 @@
     </w:tblPr>
   </w:style>
   <w:style w:type="table" w:styleId="Table8">
+    <w:basedOn w:val="TableNormal"/>
+    <w:tblPr>
+      <w:tblStyleRowBandSize w:val="1"/>
+      <w:tblStyleColBandSize w:val="1"/>
+      <w:tblCellMar>
+        <w:top w:w="100.0" w:type="dxa"/>
+        <w:left w:w="100.0" w:type="dxa"/>
+        <w:bottom w:w="100.0" w:type="dxa"/>
+        <w:right w:w="100.0" w:type="dxa"/>
+      </w:tblCellMar>
+    </w:tblPr>
+  </w:style>
+  <w:style w:type="table" w:styleId="Table9">
     <w:basedOn w:val="TableNormal"/>
     <w:tblPr>
       <w:tblStyleRowBandSize w:val="1"/>

</xml_diff>

<commit_message>
Formatting of Project Inception (details in the README file) and minor changes in the Latest_Try_with_Flask folder
</commit_message>
<xml_diff>
--- a/Documentation/Project Inception.docx
+++ b/Documentation/Project Inception.docx
@@ -1853,13 +1853,13 @@
         <w:rPr>
           <w:rtl w:val="0"/>
         </w:rPr>
-        <w:t xml:space="preserve">Rotation of Scrum Master role through each Sprint</w:t>
+        <w:t xml:space="preserve">Rotation of Scrum Master role through each Sprint:</w:t>
       </w:r>
     </w:p>
     <w:p>
       <w:pPr>
         <w:spacing w:line="360" w:lineRule="auto"/>
-        <w:ind w:left="720"/>
+        <w:ind w:left="720" w:firstLine="0"/>
         <w:contextualSpacing w:val="0"/>
         <w:jc w:val="both"/>
         <w:rPr/>
@@ -1868,12 +1868,13 @@
         <w:rPr>
           <w:rtl w:val="0"/>
         </w:rPr>
-        <w:t xml:space="preserve">In the conventional Scrum process model, the person undertaking the responsibility of the Scrum master does not change. However, in order to allow all the team members to learn the Scrum process model properly, three team members would be asked to be the Scrum Master (one team member for every sprint).</w:t>
+        <w:t xml:space="preserve">In the conventional Scrum process model, the person undertaking the responsibility of the Scrum master does not change. However, in order to allow all the team members to learn the Scrum process model properly, two team members would be asked to be the Scrum Master (each for one sprint (minimum)).</w:t>
       </w:r>
     </w:p>
     <w:p>
       <w:pPr>
         <w:spacing w:line="360" w:lineRule="auto"/>
+        <w:ind w:left="0" w:firstLine="0"/>
         <w:contextualSpacing w:val="0"/>
         <w:jc w:val="both"/>
         <w:rPr/>
@@ -3068,7 +3069,7 @@
         <w:rPr>
           <w:rtl w:val="0"/>
         </w:rPr>
-        <w:t xml:space="preserve">HOWEVER, if a situation is to present itself such that the requirements of the end product have changed, the exception of updating the Product Backlog and or the Sprint Backlog would be made.</w:t>
+        <w:t xml:space="preserve">HOWEVER, if a situation is to present itself such that the requirements of the end product have changed, the exception of updating the Product Backlog and or the Sprint Backlog would be made during the sprint.</w:t>
       </w:r>
     </w:p>
     <w:p>
@@ -3168,15 +3169,13 @@
         <w:ind w:left="720" w:hanging="360"/>
         <w:jc w:val="both"/>
         <w:rPr>
-          <w:sz w:val="26"/>
-          <w:szCs w:val="26"/>
-        </w:rPr>
-      </w:pPr>
-      <w:r>
-        <w:rPr>
-          <w:color w:val="777777"/>
-          <w:sz w:val="26"/>
-          <w:szCs w:val="26"/>
+          <w:color w:val="000000"/>
+          <w:sz w:val="22"/>
+          <w:szCs w:val="22"/>
+        </w:rPr>
+      </w:pPr>
+      <w:r>
+        <w:rPr>
           <w:rtl w:val="0"/>
         </w:rPr>
         <w:t xml:space="preserve">Produced code for presumed functionalities</w:t>
@@ -3192,15 +3191,13 @@
         <w:ind w:left="720" w:hanging="360"/>
         <w:jc w:val="both"/>
         <w:rPr>
-          <w:sz w:val="26"/>
-          <w:szCs w:val="26"/>
-        </w:rPr>
-      </w:pPr>
-      <w:r>
-        <w:rPr>
-          <w:color w:val="777777"/>
-          <w:sz w:val="26"/>
-          <w:szCs w:val="26"/>
+          <w:color w:val="000000"/>
+          <w:sz w:val="22"/>
+          <w:szCs w:val="22"/>
+        </w:rPr>
+      </w:pPr>
+      <w:r>
+        <w:rPr>
           <w:rtl w:val="0"/>
         </w:rPr>
         <w:t xml:space="preserve">Assumptions of User Story met</w:t>
@@ -3216,15 +3213,13 @@
         <w:ind w:left="720" w:hanging="360"/>
         <w:jc w:val="both"/>
         <w:rPr>
-          <w:sz w:val="26"/>
-          <w:szCs w:val="26"/>
-        </w:rPr>
-      </w:pPr>
-      <w:r>
-        <w:rPr>
-          <w:color w:val="777777"/>
-          <w:sz w:val="26"/>
-          <w:szCs w:val="26"/>
+          <w:color w:val="000000"/>
+          <w:sz w:val="22"/>
+          <w:szCs w:val="22"/>
+        </w:rPr>
+      </w:pPr>
+      <w:r>
+        <w:rPr>
           <w:rtl w:val="0"/>
         </w:rPr>
         <w:t xml:space="preserve">Project builds without errors</w:t>
@@ -3240,16 +3235,14 @@
         <w:ind w:left="720" w:hanging="360"/>
         <w:jc w:val="both"/>
         <w:rPr>
-          <w:sz w:val="26"/>
-          <w:szCs w:val="26"/>
+          <w:color w:val="000000"/>
+          <w:sz w:val="22"/>
+          <w:szCs w:val="22"/>
         </w:rPr>
       </w:pPr>
       <w:hyperlink r:id="rId6">
         <w:r>
           <w:rPr>
-            <w:color w:val="303133"/>
-            <w:sz w:val="26"/>
-            <w:szCs w:val="26"/>
             <w:u w:val="single"/>
             <w:rtl w:val="0"/>
           </w:rPr>
@@ -3258,9 +3251,6 @@
       </w:hyperlink>
       <w:r>
         <w:rPr>
-          <w:color w:val="777777"/>
-          <w:sz w:val="26"/>
-          <w:szCs w:val="26"/>
           <w:rtl w:val="0"/>
         </w:rPr>
         <w:t xml:space="preserve"> written and passing</w:t>
@@ -3276,15 +3266,13 @@
         <w:ind w:left="720" w:hanging="360"/>
         <w:jc w:val="both"/>
         <w:rPr>
-          <w:sz w:val="26"/>
-          <w:szCs w:val="26"/>
-        </w:rPr>
-      </w:pPr>
-      <w:r>
-        <w:rPr>
-          <w:color w:val="777777"/>
-          <w:sz w:val="26"/>
-          <w:szCs w:val="26"/>
+          <w:color w:val="000000"/>
+          <w:sz w:val="22"/>
+          <w:szCs w:val="22"/>
+        </w:rPr>
+      </w:pPr>
+      <w:r>
+        <w:rPr>
           <w:rtl w:val="0"/>
         </w:rPr>
         <w:t xml:space="preserve">Project deployed on the test environment identical to production platform</w:t>
@@ -3300,15 +3288,13 @@
         <w:ind w:left="720" w:hanging="360"/>
         <w:jc w:val="both"/>
         <w:rPr>
-          <w:sz w:val="26"/>
-          <w:szCs w:val="26"/>
-        </w:rPr>
-      </w:pPr>
-      <w:r>
-        <w:rPr>
-          <w:color w:val="777777"/>
-          <w:sz w:val="26"/>
-          <w:szCs w:val="26"/>
+          <w:color w:val="000000"/>
+          <w:sz w:val="22"/>
+          <w:szCs w:val="22"/>
+        </w:rPr>
+      </w:pPr>
+      <w:r>
+        <w:rPr>
           <w:rtl w:val="0"/>
         </w:rPr>
         <w:t xml:space="preserve">Tests on devices/browsers listed in the project assumptions passed</w:t>
@@ -3324,15 +3310,13 @@
         <w:ind w:left="720" w:hanging="360"/>
         <w:jc w:val="both"/>
         <w:rPr>
-          <w:sz w:val="26"/>
-          <w:szCs w:val="26"/>
-        </w:rPr>
-      </w:pPr>
-      <w:r>
-        <w:rPr>
-          <w:color w:val="777777"/>
-          <w:sz w:val="26"/>
-          <w:szCs w:val="26"/>
+          <w:color w:val="000000"/>
+          <w:sz w:val="22"/>
+          <w:szCs w:val="22"/>
+        </w:rPr>
+      </w:pPr>
+      <w:r>
+        <w:rPr>
           <w:rtl w:val="0"/>
         </w:rPr>
         <w:t xml:space="preserve">Feature ok-ed by UX designer</w:t>
@@ -3348,15 +3332,13 @@
         <w:ind w:left="720" w:hanging="360"/>
         <w:jc w:val="both"/>
         <w:rPr>
-          <w:sz w:val="26"/>
-          <w:szCs w:val="26"/>
-        </w:rPr>
-      </w:pPr>
-      <w:r>
-        <w:rPr>
-          <w:color w:val="777777"/>
-          <w:sz w:val="26"/>
-          <w:szCs w:val="26"/>
+          <w:color w:val="000000"/>
+          <w:sz w:val="22"/>
+          <w:szCs w:val="22"/>
+        </w:rPr>
+      </w:pPr>
+      <w:r>
+        <w:rPr>
           <w:rtl w:val="0"/>
         </w:rPr>
         <w:t xml:space="preserve">QA performed &amp; issues resolved</w:t>
@@ -3372,15 +3354,13 @@
         <w:ind w:left="720" w:hanging="360"/>
         <w:jc w:val="both"/>
         <w:rPr>
-          <w:sz w:val="26"/>
-          <w:szCs w:val="26"/>
-        </w:rPr>
-      </w:pPr>
-      <w:r>
-        <w:rPr>
-          <w:color w:val="777777"/>
-          <w:sz w:val="26"/>
-          <w:szCs w:val="26"/>
+          <w:color w:val="000000"/>
+          <w:sz w:val="22"/>
+          <w:szCs w:val="22"/>
+        </w:rPr>
+      </w:pPr>
+      <w:r>
+        <w:rPr>
           <w:rtl w:val="0"/>
         </w:rPr>
         <w:t xml:space="preserve">Feature is tested against acceptance criteria</w:t>
@@ -3396,15 +3376,13 @@
         <w:ind w:left="720" w:hanging="360"/>
         <w:jc w:val="both"/>
         <w:rPr>
-          <w:sz w:val="26"/>
-          <w:szCs w:val="26"/>
-        </w:rPr>
-      </w:pPr>
-      <w:r>
-        <w:rPr>
-          <w:color w:val="777777"/>
-          <w:sz w:val="26"/>
-          <w:szCs w:val="26"/>
+          <w:color w:val="000000"/>
+          <w:sz w:val="22"/>
+          <w:szCs w:val="22"/>
+        </w:rPr>
+      </w:pPr>
+      <w:r>
+        <w:rPr>
           <w:rtl w:val="0"/>
         </w:rPr>
         <w:t xml:space="preserve">Feature ok-ed by Product Owner</w:t>
@@ -3420,15 +3398,13 @@
         <w:ind w:left="720" w:hanging="360"/>
         <w:jc w:val="both"/>
         <w:rPr>
-          <w:sz w:val="26"/>
-          <w:szCs w:val="26"/>
-        </w:rPr>
-      </w:pPr>
-      <w:r>
-        <w:rPr>
-          <w:color w:val="777777"/>
-          <w:sz w:val="26"/>
-          <w:szCs w:val="26"/>
+          <w:color w:val="000000"/>
+          <w:sz w:val="22"/>
+          <w:szCs w:val="22"/>
+        </w:rPr>
+      </w:pPr>
+      <w:r>
+        <w:rPr>
           <w:rtl w:val="0"/>
         </w:rPr>
         <w:t xml:space="preserve">Refactoring completed</w:t>
@@ -3444,15 +3420,13 @@
         <w:ind w:left="720" w:hanging="360"/>
         <w:jc w:val="both"/>
         <w:rPr>
-          <w:sz w:val="26"/>
-          <w:szCs w:val="26"/>
-        </w:rPr>
-      </w:pPr>
-      <w:r>
-        <w:rPr>
-          <w:color w:val="777777"/>
-          <w:sz w:val="26"/>
-          <w:szCs w:val="26"/>
+          <w:color w:val="000000"/>
+          <w:sz w:val="22"/>
+          <w:szCs w:val="22"/>
+        </w:rPr>
+      </w:pPr>
+      <w:r>
+        <w:rPr>
           <w:rtl w:val="0"/>
         </w:rPr>
         <w:t xml:space="preserve">Any configuration or build changes documented</w:t>
@@ -3468,15 +3442,13 @@
         <w:ind w:left="720" w:hanging="360"/>
         <w:jc w:val="both"/>
         <w:rPr>
-          <w:sz w:val="26"/>
-          <w:szCs w:val="26"/>
-        </w:rPr>
-      </w:pPr>
-      <w:r>
-        <w:rPr>
-          <w:color w:val="777777"/>
-          <w:sz w:val="26"/>
-          <w:szCs w:val="26"/>
+          <w:color w:val="000000"/>
+          <w:sz w:val="22"/>
+          <w:szCs w:val="22"/>
+        </w:rPr>
+      </w:pPr>
+      <w:r>
+        <w:rPr>
           <w:rtl w:val="0"/>
         </w:rPr>
         <w:t xml:space="preserve">Documentation updated</w:t>
@@ -3492,15 +3464,13 @@
         <w:ind w:left="720" w:hanging="360"/>
         <w:jc w:val="both"/>
         <w:rPr>
-          <w:sz w:val="26"/>
-          <w:szCs w:val="26"/>
-        </w:rPr>
-      </w:pPr>
-      <w:r>
-        <w:rPr>
-          <w:color w:val="777777"/>
-          <w:sz w:val="26"/>
-          <w:szCs w:val="26"/>
+          <w:color w:val="000000"/>
+          <w:sz w:val="22"/>
+          <w:szCs w:val="22"/>
+        </w:rPr>
+      </w:pPr>
+      <w:r>
+        <w:rPr>
           <w:rtl w:val="0"/>
         </w:rPr>
         <w:t xml:space="preserve">Peer Code Review performed</w:t>

</xml_diff>

<commit_message>
The documentation for SPRINT 3
</commit_message>
<xml_diff>
--- a/Documentation/Project Inception.docx
+++ b/Documentation/Project Inception.docx
@@ -2014,7 +2014,7 @@
         <w:rPr>
           <w:rtl w:val="0"/>
         </w:rPr>
-        <w:t xml:space="preserve">If there a task exists such that no team member wants to do, the team would meet together and try to figure it out together during one of the team meetings or will allocate a separate time which suits every team member’s availability.</w:t>
+        <w:t xml:space="preserve">If a task exists  that no team member wants to do, the team would meet together and try to figure it out together during one of the team meetings or will allocate a separate time which suits every team member’s availability.</w:t>
       </w:r>
     </w:p>
     <w:p>
@@ -2076,6 +2076,27 @@
     </w:p>
     <w:p>
       <w:pPr>
+        <w:numPr>
+          <w:ilvl w:val="0"/>
+          <w:numId w:val="9"/>
+        </w:numPr>
+        <w:spacing w:after="0" w:before="0" w:line="360" w:lineRule="auto"/>
+        <w:ind w:left="720" w:hanging="360"/>
+        <w:contextualSpacing w:val="1"/>
+        <w:jc w:val="both"/>
+        <w:rPr>
+          <w:u w:val="none"/>
+        </w:rPr>
+      </w:pPr>
+      <w:r>
+        <w:rPr>
+          <w:rtl w:val="0"/>
+        </w:rPr>
+        <w:t xml:space="preserve">However, team would make an effort to split the tasks and allocate it to different members because it would safe to assume that everyone working on the same task at the same would lead to confusion and uncertainty and it would ultimately prove to be unproductive.  </w:t>
+      </w:r>
+    </w:p>
+    <w:p>
+      <w:pPr>
         <w:spacing w:line="360" w:lineRule="auto"/>
         <w:contextualSpacing w:val="0"/>
         <w:jc w:val="both"/>
@@ -2179,7 +2200,7 @@
         <w:rPr>
           <w:rtl w:val="0"/>
         </w:rPr>
-        <w:t xml:space="preserve">Our team is using an effort-estimation model to estimate how long a task might take to complete. These efforts are being measured in the form of T-Shirt size. The table below indicates the ranges of values (effort) for each T-Shirt size:</w:t>
+        <w:t xml:space="preserve">Our team is using an effort-estimation model to estimate how long a task might take to complete. These efforts are being measured in the form of T-Shirt sizes. The table below indicates the ranges of values (effort) for each T-Shirt size:</w:t>
       </w:r>
     </w:p>
     <w:p>

</xml_diff>